<commit_message>
new load- and savepaths
</commit_message>
<xml_diff>
--- a/doku Spieße.docx
+++ b/doku Spieße.docx
@@ -1583,13 +1583,11 @@
         <w:t xml:space="preserve"> </w:t>
       </w:r>
       <w:r>
-        <w:t>die mehrere gleiche Obstsorten beinhalten, auch in den Schüsselnummern überschneiden müssen. Nun kann man diese Schnittmengen einander zuordnen (</w:t>
-      </w:r>
-      <w:proofErr w:type="spellStart"/>
-      <w:r>
-        <w:t>bzw</w:t>
-      </w:r>
-      <w:proofErr w:type="spellEnd"/>
+        <w:t>die mehrere gleiche Obstsorten beinhalten, auch in den Schüsselnummern überschneiden müssen. Nun kann man diese Schnittmengen einander zuordnen (bzw</w:t>
+      </w:r>
+      <w:r>
+        <w:t>.</w:t>
+      </w:r>
       <w:r>
         <w:t xml:space="preserve"> einen neuen Spieß erstellen). Der Erkenntnisgewinn liegt nun darin, dass man eine kleinere Untergruppe mit einer spezifischeren Sorte-&gt;Schüssel Zuordnung hat (während im beobachteten Spieß mit 5 beobachteten Sorten 25 Sorte-Schüssel-Kombinationen möglich sind, sind bei einer Aussonderung von 2 Sorten auf einen neuen Spieß nur noch 9+4 Kombinationen möglich</w:t>
       </w:r>
@@ -1703,6 +1701,15 @@
       </w:r>
       <w:proofErr w:type="spellEnd"/>
       <w:r>
+        <w:rPr>
+          <w:rFonts w:ascii="Consolas" w:hAnsi="Consolas" w:cs="Consolas"/>
+          <w:color w:val="000000"/>
+          <w:sz w:val="19"/>
+          <w:szCs w:val="19"/>
+        </w:rPr>
+        <w:t>()</w:t>
+      </w:r>
+      <w:r>
         <w:t xml:space="preserve"> gibt den Spieß in der Konsole aus. Die Methode </w:t>
       </w:r>
       <w:proofErr w:type="spellStart"/>
@@ -1717,6 +1724,15 @@
       </w:r>
       <w:proofErr w:type="spellEnd"/>
       <w:r>
+        <w:rPr>
+          <w:rFonts w:ascii="Consolas" w:hAnsi="Consolas" w:cs="Consolas"/>
+          <w:color w:val="000000"/>
+          <w:sz w:val="19"/>
+          <w:szCs w:val="19"/>
+        </w:rPr>
+        <w:t>()</w:t>
+      </w:r>
+      <w:r>
         <w:t xml:space="preserve"> gibt sowohl die Überschneidung zwischen zwei Spießen als neuen Spieß zurück, als auch die beiden verglichenen Spieße ohne deren Überschneidungsmenge.</w:t>
       </w:r>
     </w:p>
@@ -1736,6 +1752,15 @@
       </w:r>
       <w:proofErr w:type="spellEnd"/>
       <w:r>
+        <w:rPr>
+          <w:rFonts w:ascii="Consolas" w:hAnsi="Consolas" w:cs="Consolas"/>
+          <w:color w:val="000000"/>
+          <w:sz w:val="19"/>
+          <w:szCs w:val="19"/>
+        </w:rPr>
+        <w:t>()</w:t>
+      </w:r>
+      <w:r>
         <w:t xml:space="preserve"> durchgeführt. </w:t>
       </w:r>
       <w:r>
@@ -1759,6 +1784,15 @@
       </w:r>
       <w:proofErr w:type="spellEnd"/>
       <w:r>
+        <w:rPr>
+          <w:rFonts w:ascii="Consolas" w:hAnsi="Consolas" w:cs="Consolas"/>
+          <w:color w:val="000000"/>
+          <w:sz w:val="19"/>
+          <w:szCs w:val="19"/>
+        </w:rPr>
+        <w:t>()</w:t>
+      </w:r>
+      <w:r>
         <w:t xml:space="preserve"> alle unbeobachteten Sorten und Schüsseln und fügt sie als neuen Spieß hinzu. Zum Schluss werden die Spieße</w:t>
       </w:r>
       <w:r>
@@ -1775,6 +1809,15 @@
         <w:t>wunschspießZusammensetzen</w:t>
       </w:r>
       <w:proofErr w:type="spellEnd"/>
+      <w:r>
+        <w:rPr>
+          <w:rFonts w:ascii="Consolas" w:hAnsi="Consolas" w:cs="Consolas"/>
+          <w:color w:val="000000"/>
+          <w:sz w:val="19"/>
+          <w:szCs w:val="19"/>
+        </w:rPr>
+        <w:t>()</w:t>
+      </w:r>
       <w:r>
         <w:t xml:space="preserve"> zum Wunschspieß zusammengesetzt.</w:t>
       </w:r>
@@ -1855,7 +1898,6 @@
                               <w:t xml:space="preserve">List&lt;Spieß&gt; </w:t>
                             </w:r>
                             <w:proofErr w:type="spellStart"/>
-                            <w:proofErr w:type="gramStart"/>
                             <w:r>
                               <w:rPr>
                                 <w:rFonts w:ascii="Consolas" w:hAnsi="Consolas" w:cs="Consolas"/>
@@ -1873,17 +1915,7 @@
                                 <w:sz w:val="19"/>
                                 <w:szCs w:val="19"/>
                               </w:rPr>
-                              <w:t>(</w:t>
-                            </w:r>
-                            <w:proofErr w:type="gramEnd"/>
-                            <w:r>
-                              <w:rPr>
-                                <w:rFonts w:ascii="Consolas" w:hAnsi="Consolas" w:cs="Consolas"/>
-                                <w:color w:val="000000"/>
-                                <w:sz w:val="19"/>
-                                <w:szCs w:val="19"/>
-                              </w:rPr>
-                              <w:t>List&lt;Spieß&gt; spieße) {</w:t>
+                              <w:t>(List&lt;Spieß&gt; spieße) {</w:t>
                             </w:r>
                           </w:p>
                           <w:p>
@@ -1995,7 +2027,6 @@
                               <w:t xml:space="preserve"> &lt; </w:t>
                             </w:r>
                             <w:proofErr w:type="spellStart"/>
-                            <w:proofErr w:type="gramStart"/>
                             <w:r>
                               <w:rPr>
                                 <w:rFonts w:ascii="Consolas" w:hAnsi="Consolas" w:cs="Consolas"/>
@@ -2007,7 +2038,6 @@
                               <w:t>spieße.Count</w:t>
                             </w:r>
                             <w:proofErr w:type="spellEnd"/>
-                            <w:proofErr w:type="gramEnd"/>
                             <w:r>
                               <w:rPr>
                                 <w:rFonts w:ascii="Consolas" w:hAnsi="Consolas" w:cs="Consolas"/>
@@ -2129,7 +2159,6 @@
                               <w:t xml:space="preserve">; j &lt; </w:t>
                             </w:r>
                             <w:proofErr w:type="spellStart"/>
-                            <w:proofErr w:type="gramStart"/>
                             <w:r>
                               <w:rPr>
                                 <w:rFonts w:ascii="Consolas" w:hAnsi="Consolas" w:cs="Consolas"/>
@@ -2141,7 +2170,6 @@
                               <w:t>spieße.Count</w:t>
                             </w:r>
                             <w:proofErr w:type="spellEnd"/>
-                            <w:proofErr w:type="gramEnd"/>
                             <w:r>
                               <w:rPr>
                                 <w:rFonts w:ascii="Consolas" w:hAnsi="Consolas" w:cs="Consolas"/>
@@ -2217,27 +2245,7 @@
                                 <w:sz w:val="19"/>
                                 <w:szCs w:val="19"/>
                               </w:rPr>
-                              <w:t xml:space="preserve"> (</w:t>
-                            </w:r>
-                            <w:proofErr w:type="gramStart"/>
-                            <w:r>
-                              <w:rPr>
-                                <w:rFonts w:ascii="Consolas" w:hAnsi="Consolas" w:cs="Consolas"/>
-                                <w:color w:val="000000"/>
-                                <w:sz w:val="19"/>
-                                <w:szCs w:val="19"/>
-                              </w:rPr>
-                              <w:t>i !</w:t>
-                            </w:r>
-                            <w:proofErr w:type="gramEnd"/>
-                            <w:r>
-                              <w:rPr>
-                                <w:rFonts w:ascii="Consolas" w:hAnsi="Consolas" w:cs="Consolas"/>
-                                <w:color w:val="000000"/>
-                                <w:sz w:val="19"/>
-                                <w:szCs w:val="19"/>
-                              </w:rPr>
-                              <w:t>= j) {</w:t>
+                              <w:t xml:space="preserve"> (i != j) {</w:t>
                             </w:r>
                           </w:p>
                           <w:p>
@@ -2306,17 +2314,7 @@
                                 <w:sz w:val="19"/>
                                 <w:szCs w:val="19"/>
                               </w:rPr>
-                              <w:t>spieße[i</w:t>
-                            </w:r>
-                            <w:proofErr w:type="gramStart"/>
-                            <w:r>
-                              <w:rPr>
-                                <w:rFonts w:ascii="Consolas" w:hAnsi="Consolas" w:cs="Consolas"/>
-                                <w:color w:val="000000"/>
-                                <w:sz w:val="19"/>
-                                <w:szCs w:val="19"/>
-                              </w:rPr>
-                              <w:t>].</w:t>
+                              <w:t>spieße[i].</w:t>
                             </w:r>
                             <w:proofErr w:type="spellStart"/>
                             <w:r>
@@ -2329,7 +2327,6 @@
                               <w:t>vergleicheSpieße</w:t>
                             </w:r>
                             <w:proofErr w:type="spellEnd"/>
-                            <w:proofErr w:type="gramEnd"/>
                             <w:r>
                               <w:rPr>
                                 <w:rFonts w:ascii="Consolas" w:hAnsi="Consolas" w:cs="Consolas"/>
@@ -2452,7 +2449,6 @@
                               <w:t xml:space="preserve">                        </w:t>
                             </w:r>
                             <w:proofErr w:type="spellStart"/>
-                            <w:proofErr w:type="gramStart"/>
                             <w:r>
                               <w:rPr>
                                 <w:rFonts w:ascii="Consolas" w:hAnsi="Consolas" w:cs="Consolas"/>
@@ -2463,7 +2459,6 @@
                               <w:t>spieße.Add</w:t>
                             </w:r>
                             <w:proofErr w:type="spellEnd"/>
-                            <w:proofErr w:type="gramEnd"/>
                             <w:r>
                               <w:rPr>
                                 <w:rFonts w:ascii="Consolas" w:hAnsi="Consolas" w:cs="Consolas"/>
@@ -2613,67 +2608,14 @@
                               </w:rPr>
                               <w:t xml:space="preserve">    </w:t>
                             </w:r>
-                            <w:proofErr w:type="spellStart"/>
-                            <w:proofErr w:type="gramStart"/>
-                            <w:r>
-                              <w:rPr>
-                                <w:rFonts w:ascii="Consolas" w:hAnsi="Consolas" w:cs="Consolas"/>
-                                <w:color w:val="000000"/>
-                                <w:sz w:val="19"/>
-                                <w:szCs w:val="19"/>
-                              </w:rPr>
-                              <w:t>spieße.RemoveAll</w:t>
-                            </w:r>
-                            <w:proofErr w:type="spellEnd"/>
-                            <w:proofErr w:type="gramEnd"/>
-                            <w:r>
-                              <w:rPr>
-                                <w:rFonts w:ascii="Consolas" w:hAnsi="Consolas" w:cs="Consolas"/>
-                                <w:color w:val="000000"/>
-                                <w:sz w:val="19"/>
-                                <w:szCs w:val="19"/>
-                              </w:rPr>
-                              <w:t>(</w:t>
-                            </w:r>
-                            <w:proofErr w:type="spellStart"/>
-                            <w:r>
-                              <w:rPr>
-                                <w:rFonts w:ascii="Consolas" w:hAnsi="Consolas" w:cs="Consolas"/>
-                                <w:color w:val="000000"/>
-                                <w:sz w:val="19"/>
-                                <w:szCs w:val="19"/>
-                              </w:rPr>
-                              <w:t>sp</w:t>
-                            </w:r>
-                            <w:proofErr w:type="spellEnd"/>
-                            <w:r>
-                              <w:rPr>
-                                <w:rFonts w:ascii="Consolas" w:hAnsi="Consolas" w:cs="Consolas"/>
-                                <w:color w:val="000000"/>
-                                <w:sz w:val="19"/>
-                                <w:szCs w:val="19"/>
-                              </w:rPr>
-                              <w:t xml:space="preserve"> =&gt; </w:t>
-                            </w:r>
-                            <w:proofErr w:type="spellStart"/>
-                            <w:r>
-                              <w:rPr>
-                                <w:rFonts w:ascii="Consolas" w:hAnsi="Consolas" w:cs="Consolas"/>
-                                <w:color w:val="000000"/>
-                                <w:sz w:val="19"/>
-                                <w:szCs w:val="19"/>
-                              </w:rPr>
-                              <w:t>sp.length</w:t>
-                            </w:r>
-                            <w:proofErr w:type="spellEnd"/>
-                            <w:r>
-                              <w:rPr>
-                                <w:rFonts w:ascii="Consolas" w:hAnsi="Consolas" w:cs="Consolas"/>
-                                <w:color w:val="000000"/>
-                                <w:sz w:val="19"/>
-                                <w:szCs w:val="19"/>
-                              </w:rPr>
-                              <w:t xml:space="preserve"> == 0);</w:t>
+                            <w:r>
+                              <w:rPr>
+                                <w:rFonts w:ascii="Consolas" w:hAnsi="Consolas" w:cs="Consolas"/>
+                                <w:color w:val="000000"/>
+                                <w:sz w:val="19"/>
+                                <w:szCs w:val="19"/>
+                              </w:rPr>
+                              <w:t>spieße.RemoveAll(sp =&gt; sp.length == 0);</w:t>
                             </w:r>
                           </w:p>
                           <w:p>
@@ -2777,7 +2719,6 @@
                         <w:t xml:space="preserve">List&lt;Spieß&gt; </w:t>
                       </w:r>
                       <w:proofErr w:type="spellStart"/>
-                      <w:proofErr w:type="gramStart"/>
                       <w:r>
                         <w:rPr>
                           <w:rFonts w:ascii="Consolas" w:hAnsi="Consolas" w:cs="Consolas"/>
@@ -2795,17 +2736,7 @@
                           <w:sz w:val="19"/>
                           <w:szCs w:val="19"/>
                         </w:rPr>
-                        <w:t>(</w:t>
-                      </w:r>
-                      <w:proofErr w:type="gramEnd"/>
-                      <w:r>
-                        <w:rPr>
-                          <w:rFonts w:ascii="Consolas" w:hAnsi="Consolas" w:cs="Consolas"/>
-                          <w:color w:val="000000"/>
-                          <w:sz w:val="19"/>
-                          <w:szCs w:val="19"/>
-                        </w:rPr>
-                        <w:t>List&lt;Spieß&gt; spieße) {</w:t>
+                        <w:t>(List&lt;Spieß&gt; spieße) {</w:t>
                       </w:r>
                     </w:p>
                     <w:p>
@@ -2917,7 +2848,6 @@
                         <w:t xml:space="preserve"> &lt; </w:t>
                       </w:r>
                       <w:proofErr w:type="spellStart"/>
-                      <w:proofErr w:type="gramStart"/>
                       <w:r>
                         <w:rPr>
                           <w:rFonts w:ascii="Consolas" w:hAnsi="Consolas" w:cs="Consolas"/>
@@ -2929,7 +2859,6 @@
                         <w:t>spieße.Count</w:t>
                       </w:r>
                       <w:proofErr w:type="spellEnd"/>
-                      <w:proofErr w:type="gramEnd"/>
                       <w:r>
                         <w:rPr>
                           <w:rFonts w:ascii="Consolas" w:hAnsi="Consolas" w:cs="Consolas"/>
@@ -3051,7 +2980,6 @@
                         <w:t xml:space="preserve">; j &lt; </w:t>
                       </w:r>
                       <w:proofErr w:type="spellStart"/>
-                      <w:proofErr w:type="gramStart"/>
                       <w:r>
                         <w:rPr>
                           <w:rFonts w:ascii="Consolas" w:hAnsi="Consolas" w:cs="Consolas"/>
@@ -3063,7 +2991,6 @@
                         <w:t>spieße.Count</w:t>
                       </w:r>
                       <w:proofErr w:type="spellEnd"/>
-                      <w:proofErr w:type="gramEnd"/>
                       <w:r>
                         <w:rPr>
                           <w:rFonts w:ascii="Consolas" w:hAnsi="Consolas" w:cs="Consolas"/>
@@ -3139,27 +3066,7 @@
                           <w:sz w:val="19"/>
                           <w:szCs w:val="19"/>
                         </w:rPr>
-                        <w:t xml:space="preserve"> (</w:t>
-                      </w:r>
-                      <w:proofErr w:type="gramStart"/>
-                      <w:r>
-                        <w:rPr>
-                          <w:rFonts w:ascii="Consolas" w:hAnsi="Consolas" w:cs="Consolas"/>
-                          <w:color w:val="000000"/>
-                          <w:sz w:val="19"/>
-                          <w:szCs w:val="19"/>
-                        </w:rPr>
-                        <w:t>i !</w:t>
-                      </w:r>
-                      <w:proofErr w:type="gramEnd"/>
-                      <w:r>
-                        <w:rPr>
-                          <w:rFonts w:ascii="Consolas" w:hAnsi="Consolas" w:cs="Consolas"/>
-                          <w:color w:val="000000"/>
-                          <w:sz w:val="19"/>
-                          <w:szCs w:val="19"/>
-                        </w:rPr>
-                        <w:t>= j) {</w:t>
+                        <w:t xml:space="preserve"> (i != j) {</w:t>
                       </w:r>
                     </w:p>
                     <w:p>
@@ -3228,17 +3135,7 @@
                           <w:sz w:val="19"/>
                           <w:szCs w:val="19"/>
                         </w:rPr>
-                        <w:t>spieße[i</w:t>
-                      </w:r>
-                      <w:proofErr w:type="gramStart"/>
-                      <w:r>
-                        <w:rPr>
-                          <w:rFonts w:ascii="Consolas" w:hAnsi="Consolas" w:cs="Consolas"/>
-                          <w:color w:val="000000"/>
-                          <w:sz w:val="19"/>
-                          <w:szCs w:val="19"/>
-                        </w:rPr>
-                        <w:t>].</w:t>
+                        <w:t>spieße[i].</w:t>
                       </w:r>
                       <w:proofErr w:type="spellStart"/>
                       <w:r>
@@ -3251,7 +3148,6 @@
                         <w:t>vergleicheSpieße</w:t>
                       </w:r>
                       <w:proofErr w:type="spellEnd"/>
-                      <w:proofErr w:type="gramEnd"/>
                       <w:r>
                         <w:rPr>
                           <w:rFonts w:ascii="Consolas" w:hAnsi="Consolas" w:cs="Consolas"/>
@@ -3374,7 +3270,6 @@
                         <w:t xml:space="preserve">                        </w:t>
                       </w:r>
                       <w:proofErr w:type="spellStart"/>
-                      <w:proofErr w:type="gramStart"/>
                       <w:r>
                         <w:rPr>
                           <w:rFonts w:ascii="Consolas" w:hAnsi="Consolas" w:cs="Consolas"/>
@@ -3385,7 +3280,6 @@
                         <w:t>spieße.Add</w:t>
                       </w:r>
                       <w:proofErr w:type="spellEnd"/>
-                      <w:proofErr w:type="gramEnd"/>
                       <w:r>
                         <w:rPr>
                           <w:rFonts w:ascii="Consolas" w:hAnsi="Consolas" w:cs="Consolas"/>
@@ -3535,8 +3429,6 @@
                         </w:rPr>
                         <w:t xml:space="preserve">    </w:t>
                       </w:r>
-                      <w:proofErr w:type="spellStart"/>
-                      <w:proofErr w:type="gramStart"/>
                       <w:r>
                         <w:rPr>
                           <w:rFonts w:ascii="Consolas" w:hAnsi="Consolas" w:cs="Consolas"/>
@@ -3544,58 +3436,7 @@
                           <w:sz w:val="19"/>
                           <w:szCs w:val="19"/>
                         </w:rPr>
-                        <w:t>spieße.RemoveAll</w:t>
-                      </w:r>
-                      <w:proofErr w:type="spellEnd"/>
-                      <w:proofErr w:type="gramEnd"/>
-                      <w:r>
-                        <w:rPr>
-                          <w:rFonts w:ascii="Consolas" w:hAnsi="Consolas" w:cs="Consolas"/>
-                          <w:color w:val="000000"/>
-                          <w:sz w:val="19"/>
-                          <w:szCs w:val="19"/>
-                        </w:rPr>
-                        <w:t>(</w:t>
-                      </w:r>
-                      <w:proofErr w:type="spellStart"/>
-                      <w:r>
-                        <w:rPr>
-                          <w:rFonts w:ascii="Consolas" w:hAnsi="Consolas" w:cs="Consolas"/>
-                          <w:color w:val="000000"/>
-                          <w:sz w:val="19"/>
-                          <w:szCs w:val="19"/>
-                        </w:rPr>
-                        <w:t>sp</w:t>
-                      </w:r>
-                      <w:proofErr w:type="spellEnd"/>
-                      <w:r>
-                        <w:rPr>
-                          <w:rFonts w:ascii="Consolas" w:hAnsi="Consolas" w:cs="Consolas"/>
-                          <w:color w:val="000000"/>
-                          <w:sz w:val="19"/>
-                          <w:szCs w:val="19"/>
-                        </w:rPr>
-                        <w:t xml:space="preserve"> =&gt; </w:t>
-                      </w:r>
-                      <w:proofErr w:type="spellStart"/>
-                      <w:r>
-                        <w:rPr>
-                          <w:rFonts w:ascii="Consolas" w:hAnsi="Consolas" w:cs="Consolas"/>
-                          <w:color w:val="000000"/>
-                          <w:sz w:val="19"/>
-                          <w:szCs w:val="19"/>
-                        </w:rPr>
-                        <w:t>sp.length</w:t>
-                      </w:r>
-                      <w:proofErr w:type="spellEnd"/>
-                      <w:r>
-                        <w:rPr>
-                          <w:rFonts w:ascii="Consolas" w:hAnsi="Consolas" w:cs="Consolas"/>
-                          <w:color w:val="000000"/>
-                          <w:sz w:val="19"/>
-                          <w:szCs w:val="19"/>
-                        </w:rPr>
-                        <w:t xml:space="preserve"> == 0);</w:t>
+                        <w:t>spieße.RemoveAll(sp =&gt; sp.length == 0);</w:t>
                       </w:r>
                     </w:p>
                     <w:p>
@@ -3666,6 +3507,9 @@
         <w:t>spießeAufspalten</w:t>
       </w:r>
       <w:proofErr w:type="spellEnd"/>
+      <w:r>
+        <w:t>()</w:t>
+      </w:r>
     </w:p>
     <w:p>
       <w:r>
@@ -3690,6 +3534,9 @@
         <w:t>unbeobachteteObstsortenFinden</w:t>
       </w:r>
       <w:proofErr w:type="spellEnd"/>
+      <w:r>
+        <w:t>()</w:t>
+      </w:r>
     </w:p>
     <w:p>
       <w:r>
@@ -3718,6 +3565,9 @@
         <w:t>wunschspießZusammensetzen</w:t>
       </w:r>
       <w:proofErr w:type="spellEnd"/>
+      <w:r>
+        <w:t>()</w:t>
+      </w:r>
     </w:p>
     <w:p>
       <w:r>
@@ -3850,13 +3700,8 @@
                               <w:t>birne</w:t>
                             </w:r>
                             <w:proofErr w:type="spellEnd"/>
-                            <w:proofErr w:type="gramStart"/>
-                            <w:r>
-                              <w:t>],[</w:t>
-                            </w:r>
-                            <w:proofErr w:type="gramEnd"/>
-                            <w:r>
-                              <w:t>1,2]}</w:t>
+                            <w:r>
+                              <w:t>],[1,2]}</w:t>
                             </w:r>
                           </w:p>
                           <w:p>
@@ -3864,12 +3709,10 @@
                               <w:t>Spieß2={[</w:t>
                             </w:r>
                             <w:proofErr w:type="spellStart"/>
-                            <w:proofErr w:type="gramStart"/>
                             <w:r>
                               <w:t>apfel,clementine</w:t>
                             </w:r>
                             <w:proofErr w:type="spellEnd"/>
-                            <w:proofErr w:type="gramEnd"/>
                             <w:r>
                               <w:t>],[2,3]}</w:t>
                             </w:r>
@@ -4202,13 +4045,8 @@
                         <w:t>birne</w:t>
                       </w:r>
                       <w:proofErr w:type="spellEnd"/>
-                      <w:proofErr w:type="gramStart"/>
                       <w:r>
-                        <w:t>],[</w:t>
-                      </w:r>
-                      <w:proofErr w:type="gramEnd"/>
-                      <w:r>
-                        <w:t>1,2]}</w:t>
+                        <w:t>],[1,2]}</w:t>
                       </w:r>
                     </w:p>
                     <w:p>
@@ -4216,12 +4054,10 @@
                         <w:t>Spieß2={[</w:t>
                       </w:r>
                       <w:proofErr w:type="spellStart"/>
-                      <w:proofErr w:type="gramStart"/>
                       <w:r>
                         <w:t>apfel,clementine</w:t>
                       </w:r>
                       <w:proofErr w:type="spellEnd"/>
-                      <w:proofErr w:type="gramEnd"/>
                       <w:r>
                         <w:t>],[2,3]}</w:t>
                       </w:r>
@@ -4605,81 +4441,70 @@
     </w:p>
     <w:p>
       <w:r>
-        <w:t>FLEISCH JUFO INTRO</w:t>
+        <w:t xml:space="preserve">Quantencomputer gehören zu den größten technischen Innovationen des letzten Jahrzehnts. Noch sind sie nicht besonders Leistungsfähig, doch wenn die Entwicklung weiterhin in so rasantem Tempo vorangeht könnten sie schon bald einen festen Platz in der angewandten Informatik einnehmen. </w:t>
+      </w:r>
+      <w:r>
+        <w:t>Einer der wenigen kommerziell vertriebenen Quantencomputer wird von der kanadischen Firma D-Wave entwickelt. Er ist kein gatterbasierter Quantencomputer, wie ihn Google, IBM und Microsoft bauen, sondern ein adiabatischer Quantenannealer. Auch jetzt ist dieser schon in der Lage, kleinere praxisrelevante Probleme zu lösen. Auch ich habe schon auf ihm gearbeitet – im Rahmen eines Jugend</w:t>
+      </w:r>
+      <w:r>
+        <w:t>-</w:t>
+      </w:r>
+      <w:r>
+        <w:t>forscht Projekts im Jahr 2019, mit dem ich bundesweit den vierten Platz erreicht habe. Die Forschungsarbeit hat das Interesse verschiedener Unternehmen und Forschungsinstituten erregt, darunter die Krones AG, das Max-Planck-Institut für Quantenoptik</w:t>
+      </w:r>
+      <w:r>
+        <w:t xml:space="preserve"> (MPQ)</w:t>
+      </w:r>
+      <w:r>
+        <w:t xml:space="preserve"> und </w:t>
+      </w:r>
+      <w:r>
+        <w:t>der Internati</w:t>
+      </w:r>
+      <w:r>
+        <w:t>o</w:t>
+      </w:r>
+      <w:r>
+        <w:t xml:space="preserve">nal </w:t>
+      </w:r>
+      <w:proofErr w:type="spellStart"/>
+      <w:r>
+        <w:t>Supercomputing</w:t>
+      </w:r>
+      <w:proofErr w:type="spellEnd"/>
+      <w:r>
+        <w:t xml:space="preserve"> </w:t>
+      </w:r>
+      <w:r>
+        <w:t>Conference</w:t>
+      </w:r>
+      <w:r>
+        <w:t xml:space="preserve"> (ISC).</w:t>
       </w:r>
     </w:p>
     <w:p>
       <w:r>
-        <w:t xml:space="preserve">Quantencomputer gehören zu den größten technischen Innovationen des letzten Jahrzehnts. Noch sind sie nicht besonders Leistungsfähig, doch wenn die Entwicklung weiterhin in so rasantem Tempo vorangeht könnten sie schon bald einen festen Platz in der angewandten Informatik einnehmen. </w:t>
-      </w:r>
-      <w:r>
-        <w:t xml:space="preserve">Einer der wenigen kommerziell vertriebenen Quantencomputer wird von der kanadischen Firma D-Wave entwickelt. Er ist kein gatterbasierter Quantencomputer, wie ihn Google, IBM und Microsoft bauen, sondern ein adiabatischer Quantenannealer. Auch jetzt ist dieser schon in der Lage, kleinere praxisrelevante Probleme zu lösen. Auch ich habe schon auf ihm gearbeitet – im Rahmen </w:t>
-      </w:r>
-      <w:proofErr w:type="gramStart"/>
-      <w:r>
-        <w:t>eines Jugend</w:t>
-      </w:r>
-      <w:proofErr w:type="gramEnd"/>
-      <w:r>
-        <w:t xml:space="preserve"> forscht Projekts im Jahr 2019, mit dem ich bundesweit den vierten Platz erreicht habe. Die Forschungsarbeit hat das Interesse verschiedener Unternehmen und Forschungsinstituten erregt, darunter die Krones AG, das Max-Planck-Institut für Quantenoptik</w:t>
-      </w:r>
-      <w:r>
-        <w:t xml:space="preserve"> (MPQ)</w:t>
-      </w:r>
-      <w:r>
-        <w:t xml:space="preserve"> und </w:t>
-      </w:r>
-      <w:r>
-        <w:t xml:space="preserve">der </w:t>
+        <w:t xml:space="preserve">Ich habe mir die Herausforderung gestellt, auch dieses Problem von einem Quantencomputer lösen zu lassen. Dank meinem bereits erworbenen </w:t>
       </w:r>
       <w:proofErr w:type="spellStart"/>
       <w:r>
-        <w:t>Internatinal</w:t>
+        <w:t>Know-How</w:t>
       </w:r>
       <w:proofErr w:type="spellEnd"/>
       <w:r>
-        <w:t xml:space="preserve"> </w:t>
-      </w:r>
-      <w:proofErr w:type="spellStart"/>
-      <w:r>
-        <w:t>Supercomputing</w:t>
-      </w:r>
-      <w:proofErr w:type="spellEnd"/>
-      <w:r>
-        <w:t xml:space="preserve"> </w:t>
-      </w:r>
-      <w:proofErr w:type="spellStart"/>
-      <w:r>
-        <w:t>Congress</w:t>
-      </w:r>
-      <w:proofErr w:type="spellEnd"/>
-      <w:r>
-        <w:t xml:space="preserve"> (ISC).</w:t>
+        <w:t xml:space="preserve"> ist mir dies auch gelungen. </w:t>
       </w:r>
     </w:p>
     <w:p>
       <w:r>
-        <w:t xml:space="preserve">Ich habe mir die Herausforderung gestellt, auch dieses Problem von einem Quantencomputer lösen zu lassen. Dank meinem bereits erworbenen </w:t>
-      </w:r>
-      <w:proofErr w:type="spellStart"/>
-      <w:r>
-        <w:t>Know-How</w:t>
-      </w:r>
-      <w:proofErr w:type="spellEnd"/>
-      <w:r>
-        <w:t xml:space="preserve"> ist mir dies auch gelungen. </w:t>
-      </w:r>
-    </w:p>
-    <w:p>
-      <w:r>
         <w:t xml:space="preserve">Um </w:t>
       </w:r>
       <w:r>
-        <w:t xml:space="preserve">das Problem auf einem adiabatischen Quantenannealer lösen zu können, muss man es als QUBO (Quadratic Unconstrained Binary Optimization) - Problem formulieren. Man muss das Problem als ungerichteten Graph darstellen, bei dem jeder Knoten zwei Zustände </w:t>
+        <w:t xml:space="preserve">das Problem auf einem adiabatischen Quantenannealer lösen zu können, muss man es als QUBO (Quadratic Unconstrained Binary Optimization) - Problem formulieren. Man muss das Problem als ungerichteten Graph darstellen, bei dem jeder Knoten zwei Zustände annehmen kann. In diesem Fall ist jeder Knoten ein mögliches (in der Spieß-liste </w:t>
       </w:r>
       <w:r>
         <w:lastRenderedPageBreak/>
-        <w:t>annehmen kann. In diesem Fall ist jeder Knoten ein mögliches (in der Spieß-liste vorkommendes) Sorte-Schüssel Paar. Die Kanten beschreiben Belohnungen und Bestrafungen, also negative oder positive Kosten, die dann eintreten, wenn beide Knoten, die durch die Kante verbunden sind, den Wert 1 annehmen.</w:t>
+        <w:t>vorkommendes) Sorte-Schüssel Paar. Die Kanten beschreiben Belohnungen und Bestrafungen, also negative oder positive Kosten, die dann eintreten, wenn beide Knoten, die durch die Kante verbunden sind, den Wert 1 annehmen.</w:t>
       </w:r>
       <w:r>
         <w:t xml:space="preserve"> </w:t>
@@ -4798,35 +4623,29 @@
       <w:r>
         <w:t xml:space="preserve"> </w:t>
       </w:r>
+      <w:r>
+        <w:t>Skript</w:t>
+      </w:r>
+      <w:r>
+        <w:t xml:space="preserve"> zu übermitteln. Dies habe ich so gelöst, dass man diese Dateien (Matrix und Parameter) in einem Speicherdialog im dem Ordner ablegen muss, indem auch das </w:t>
+      </w:r>
       <w:proofErr w:type="spellStart"/>
       <w:r>
-        <w:t>script</w:t>
+        <w:t>python</w:t>
       </w:r>
       <w:proofErr w:type="spellEnd"/>
       <w:r>
-        <w:t xml:space="preserve"> zu übermitteln. Dies habe ich so gelöst, dass man diese Dateien (Matrix und Parameter) in einem Speicherdialog im dem Ordner ablegen muss, indem auch das </w:t>
-      </w:r>
-      <w:proofErr w:type="spellStart"/>
-      <w:r>
-        <w:t>python</w:t>
-      </w:r>
-      <w:proofErr w:type="spellEnd"/>
-      <w:r>
         <w:t xml:space="preserve"> </w:t>
       </w:r>
-      <w:proofErr w:type="spellStart"/>
-      <w:r>
-        <w:t>script</w:t>
-      </w:r>
-      <w:proofErr w:type="spellEnd"/>
+      <w:r>
+        <w:t>Skript</w:t>
+      </w:r>
       <w:r>
         <w:t xml:space="preserve"> liegt. Das </w:t>
       </w:r>
-      <w:proofErr w:type="spellStart"/>
-      <w:r>
-        <w:t>script</w:t>
-      </w:r>
-      <w:proofErr w:type="spellEnd"/>
+      <w:r>
+        <w:t>Skript</w:t>
+      </w:r>
       <w:r>
         <w:t xml:space="preserve"> muss nun „manuell“ ausgeführt werden. Sobald es fertig ist und die Ergebnisse vom Quantencomputer in der Datei </w:t>
       </w:r>
@@ -4842,11 +4661,9 @@
         <w:lastRenderedPageBreak/>
         <w:t xml:space="preserve">weiterlaufen lassen. Dort muss zuerst die soeben vom </w:t>
       </w:r>
-      <w:proofErr w:type="spellStart"/>
-      <w:r>
-        <w:t>script</w:t>
-      </w:r>
-      <w:proofErr w:type="spellEnd"/>
+      <w:r>
+        <w:t>Skript</w:t>
+      </w:r>
       <w:r>
         <w:t xml:space="preserve"> gespeicherte </w:t>
       </w:r>
@@ -4874,13 +4691,11 @@
       <w:r>
         <w:t xml:space="preserve">An einigen Stellen greife ich im C#-Programm auf die Selbstgeschriebene </w:t>
       </w:r>
-      <w:proofErr w:type="spellStart"/>
-      <w:r>
-        <w:t>library</w:t>
-      </w:r>
-      <w:proofErr w:type="spellEnd"/>
-      <w:r>
-        <w:t xml:space="preserve"> </w:t>
+      <w:r>
+        <w:t>L</w:t>
+      </w:r>
+      <w:r>
+        <w:t xml:space="preserve">ibrary </w:t>
       </w:r>
       <w:proofErr w:type="spellStart"/>
       <w:r>
@@ -4923,10 +4738,13 @@
       </w:r>
       <w:proofErr w:type="spellStart"/>
       <w:r>
-        <w:t>pythonfile</w:t>
+        <w:t>python</w:t>
       </w:r>
       <w:proofErr w:type="spellEnd"/>
       <w:r>
+        <w:t xml:space="preserve"> Skript</w:t>
+      </w:r>
+      <w:r>
         <w:t xml:space="preserve"> verwendeten </w:t>
       </w:r>
       <w:proofErr w:type="spellStart"/>
@@ -4947,19 +4765,20 @@
       </w:r>
       <w:proofErr w:type="spellStart"/>
       <w:r>
-        <w:t>pythonfile</w:t>
+        <w:t>python</w:t>
       </w:r>
       <w:proofErr w:type="spellEnd"/>
       <w:r>
-        <w:t xml:space="preserve"> angegeben wird), sowie eine </w:t>
-      </w:r>
-      <w:proofErr w:type="spellStart"/>
-      <w:r>
-        <w:t>Internetverbidung</w:t>
-      </w:r>
-      <w:proofErr w:type="spellEnd"/>
-      <w:r>
-        <w:t>.</w:t>
+        <w:t xml:space="preserve"> Skript</w:t>
+      </w:r>
+      <w:r>
+        <w:t xml:space="preserve"> angegeben wird), sowie eine Internetverbi</w:t>
+      </w:r>
+      <w:r>
+        <w:t>n</w:t>
+      </w:r>
+      <w:r>
+        <w:t>dung.</w:t>
       </w:r>
     </w:p>
     <w:p>
@@ -5110,18 +4929,10 @@
                             </w:r>
                             <w:proofErr w:type="spellEnd"/>
                             <w:r>
-                              <w:t xml:space="preserve">: Anzahl an </w:t>
-                            </w:r>
-                            <w:proofErr w:type="gramStart"/>
-                            <w:r>
-                              <w:t>Spießen</w:t>
-                            </w:r>
-                            <w:r>
-                              <w:t xml:space="preserve"> :</w:t>
-                            </w:r>
-                            <w:proofErr w:type="gramEnd"/>
-                            <w:r>
-                              <w:t xml:space="preserve"> n</w:t>
+                              <w:t>: Anzahl an Spießen</w:t>
+                            </w:r>
+                            <w:r>
+                              <w:t xml:space="preserve"> : n</w:t>
                             </w:r>
                           </w:p>
                           <w:p>
@@ -5244,18 +5055,10 @@
                       </w:r>
                       <w:proofErr w:type="spellEnd"/>
                       <w:r>
-                        <w:t xml:space="preserve">: Anzahl an </w:t>
-                      </w:r>
-                      <w:proofErr w:type="gramStart"/>
-                      <w:r>
-                        <w:t>Spießen</w:t>
+                        <w:t>: Anzahl an Spießen</w:t>
                       </w:r>
                       <w:r>
-                        <w:t xml:space="preserve"> :</w:t>
-                      </w:r>
-                      <w:proofErr w:type="gramEnd"/>
-                      <w:r>
-                        <w:t xml:space="preserve"> n</w:t>
+                        <w:t xml:space="preserve"> : n</w:t>
                       </w:r>
                     </w:p>
                     <w:p>
@@ -5435,7 +5238,6 @@
                                     </w:rPr>
                                   </w:pPr>
                                   <w:proofErr w:type="spellStart"/>
-                                  <w:proofErr w:type="gramStart"/>
                                   <w:r>
                                     <w:rPr>
                                       <w:rFonts w:ascii="Consolas" w:hAnsi="Consolas" w:cs="Consolas"/>
@@ -5453,17 +5255,7 @@
                                       <w:sz w:val="19"/>
                                       <w:szCs w:val="19"/>
                                     </w:rPr>
-                                    <w:t>(</w:t>
-                                  </w:r>
-                                  <w:proofErr w:type="gramEnd"/>
-                                  <w:r>
-                                    <w:rPr>
-                                      <w:rFonts w:ascii="Consolas" w:hAnsi="Consolas" w:cs="Consolas"/>
-                                      <w:color w:val="000000"/>
-                                      <w:sz w:val="19"/>
-                                      <w:szCs w:val="19"/>
-                                    </w:rPr>
-                                    <w:t>)</w:t>
+                                    <w:t>()</w:t>
                                   </w:r>
                                 </w:p>
                               </w:tc>
@@ -5510,7 +5302,6 @@
                                     </w:rPr>
                                   </w:pPr>
                                   <w:proofErr w:type="spellStart"/>
-                                  <w:proofErr w:type="gramStart"/>
                                   <w:r>
                                     <w:rPr>
                                       <w:rFonts w:ascii="Consolas" w:hAnsi="Consolas" w:cs="Consolas"/>
@@ -5528,17 +5319,7 @@
                                       <w:sz w:val="19"/>
                                       <w:szCs w:val="19"/>
                                     </w:rPr>
-                                    <w:t>(</w:t>
-                                  </w:r>
-                                  <w:proofErr w:type="gramEnd"/>
-                                  <w:r>
-                                    <w:rPr>
-                                      <w:rFonts w:ascii="Consolas" w:hAnsi="Consolas" w:cs="Consolas"/>
-                                      <w:color w:val="000000"/>
-                                      <w:sz w:val="19"/>
-                                      <w:szCs w:val="19"/>
-                                    </w:rPr>
-                                    <w:t>)</w:t>
+                                    <w:t>()</w:t>
                                   </w:r>
                                 </w:p>
                               </w:tc>
@@ -5585,7 +5366,6 @@
                                     </w:rPr>
                                   </w:pPr>
                                   <w:proofErr w:type="spellStart"/>
-                                  <w:proofErr w:type="gramStart"/>
                                   <w:r>
                                     <w:rPr>
                                       <w:rFonts w:ascii="Consolas" w:hAnsi="Consolas" w:cs="Consolas"/>
@@ -5603,17 +5383,7 @@
                                       <w:sz w:val="19"/>
                                       <w:szCs w:val="19"/>
                                     </w:rPr>
-                                    <w:t>(</w:t>
-                                  </w:r>
-                                  <w:proofErr w:type="gramEnd"/>
-                                  <w:r>
-                                    <w:rPr>
-                                      <w:rFonts w:ascii="Consolas" w:hAnsi="Consolas" w:cs="Consolas"/>
-                                      <w:color w:val="000000"/>
-                                      <w:sz w:val="19"/>
-                                      <w:szCs w:val="19"/>
-                                    </w:rPr>
-                                    <w:t>)</w:t>
+                                    <w:t>()</w:t>
                                   </w:r>
                                 </w:p>
                               </w:tc>
@@ -5660,7 +5430,6 @@
                                     </w:rPr>
                                   </w:pPr>
                                   <w:proofErr w:type="spellStart"/>
-                                  <w:proofErr w:type="gramStart"/>
                                   <w:r>
                                     <w:rPr>
                                       <w:rFonts w:ascii="Consolas" w:hAnsi="Consolas" w:cs="Consolas"/>
@@ -5678,17 +5447,7 @@
                                       <w:sz w:val="19"/>
                                       <w:szCs w:val="19"/>
                                     </w:rPr>
-                                    <w:t>(</w:t>
-                                  </w:r>
-                                  <w:proofErr w:type="gramEnd"/>
-                                  <w:r>
-                                    <w:rPr>
-                                      <w:rFonts w:ascii="Consolas" w:hAnsi="Consolas" w:cs="Consolas"/>
-                                      <w:color w:val="000000"/>
-                                      <w:sz w:val="19"/>
-                                      <w:szCs w:val="19"/>
-                                    </w:rPr>
-                                    <w:t>)</w:t>
+                                    <w:t>()</w:t>
                                   </w:r>
                                 </w:p>
                               </w:tc>
@@ -6028,7 +5787,6 @@
                                 </w:tcPr>
                                 <w:p>
                                   <w:proofErr w:type="spellStart"/>
-                                  <w:proofErr w:type="gramStart"/>
                                   <w:r>
                                     <w:rPr>
                                       <w:rFonts w:ascii="Consolas" w:hAnsi="Consolas" w:cs="Consolas"/>
@@ -6046,17 +5804,7 @@
                                       <w:sz w:val="19"/>
                                       <w:szCs w:val="19"/>
                                     </w:rPr>
-                                    <w:t>(</w:t>
-                                  </w:r>
-                                  <w:proofErr w:type="gramEnd"/>
-                                  <w:r>
-                                    <w:rPr>
-                                      <w:rFonts w:ascii="Consolas" w:hAnsi="Consolas" w:cs="Consolas"/>
-                                      <w:color w:val="000000"/>
-                                      <w:sz w:val="19"/>
-                                      <w:szCs w:val="19"/>
-                                    </w:rPr>
-                                    <w:t>)</w:t>
+                                    <w:t>()</w:t>
                                   </w:r>
                                 </w:p>
                               </w:tc>
@@ -6344,7 +6092,6 @@
                                 </w:tcPr>
                                 <w:p>
                                   <w:proofErr w:type="spellStart"/>
-                                  <w:proofErr w:type="gramStart"/>
                                   <w:r>
                                     <w:rPr>
                                       <w:rFonts w:ascii="Consolas" w:hAnsi="Consolas" w:cs="Consolas"/>
@@ -6362,17 +6109,7 @@
                                       <w:sz w:val="19"/>
                                       <w:szCs w:val="19"/>
                                     </w:rPr>
-                                    <w:t>(</w:t>
-                                  </w:r>
-                                  <w:proofErr w:type="gramEnd"/>
-                                  <w:r>
-                                    <w:rPr>
-                                      <w:rFonts w:ascii="Consolas" w:hAnsi="Consolas" w:cs="Consolas"/>
-                                      <w:color w:val="000000"/>
-                                      <w:sz w:val="19"/>
-                                      <w:szCs w:val="19"/>
-                                    </w:rPr>
-                                    <w:t>)</w:t>
+                                    <w:t>()</w:t>
                                   </w:r>
                                 </w:p>
                               </w:tc>
@@ -6649,7 +6386,6 @@
                                 </w:tcPr>
                                 <w:p>
                                   <w:proofErr w:type="spellStart"/>
-                                  <w:proofErr w:type="gramStart"/>
                                   <w:r>
                                     <w:rPr>
                                       <w:rFonts w:ascii="Consolas" w:hAnsi="Consolas" w:cs="Consolas"/>
@@ -6676,17 +6412,7 @@
                                       <w:sz w:val="19"/>
                                       <w:szCs w:val="19"/>
                                     </w:rPr>
-                                    <w:t>(</w:t>
-                                  </w:r>
-                                  <w:proofErr w:type="gramEnd"/>
-                                  <w:r>
-                                    <w:rPr>
-                                      <w:rFonts w:ascii="Consolas" w:hAnsi="Consolas" w:cs="Consolas"/>
-                                      <w:color w:val="000000"/>
-                                      <w:sz w:val="19"/>
-                                      <w:szCs w:val="19"/>
-                                    </w:rPr>
-                                    <w:t>)</w:t>
+                                    <w:t>()</w:t>
                                   </w:r>
                                 </w:p>
                               </w:tc>
@@ -6779,7 +6505,6 @@
                                     <w:t xml:space="preserve">gesamtobst^4 + </w:t>
                                   </w:r>
                                   <w:proofErr w:type="spellStart"/>
-                                  <w:proofErr w:type="gramStart"/>
                                   <w:r>
                                     <w:rPr>
                                       <w:rFonts w:ascii="Consolas" w:hAnsi="Consolas" w:cs="Consolas"/>
@@ -6797,17 +6522,7 @@
                                       <w:sz w:val="19"/>
                                       <w:szCs w:val="19"/>
                                     </w:rPr>
-                                    <w:t>(</w:t>
-                                  </w:r>
-                                  <w:proofErr w:type="gramEnd"/>
-                                  <w:r>
-                                    <w:rPr>
-                                      <w:rFonts w:ascii="Consolas" w:hAnsi="Consolas" w:cs="Consolas"/>
-                                      <w:color w:val="7F7F7F" w:themeColor="text1" w:themeTint="80"/>
-                                      <w:sz w:val="19"/>
-                                      <w:szCs w:val="19"/>
-                                    </w:rPr>
-                                    <w:t>)</w:t>
+                                    <w:t>()</w:t>
                                   </w:r>
                                   <w:r>
                                     <w:rPr>
@@ -7250,7 +6965,6 @@
                                 </w:tcPr>
                                 <w:p>
                                   <w:proofErr w:type="spellStart"/>
-                                  <w:proofErr w:type="gramStart"/>
                                   <w:r>
                                     <w:rPr>
                                       <w:rFonts w:ascii="Consolas" w:hAnsi="Consolas" w:cs="Consolas"/>
@@ -7268,17 +6982,7 @@
                                       <w:sz w:val="19"/>
                                       <w:szCs w:val="19"/>
                                     </w:rPr>
-                                    <w:t>(</w:t>
-                                  </w:r>
-                                  <w:proofErr w:type="gramEnd"/>
-                                  <w:r>
-                                    <w:rPr>
-                                      <w:rFonts w:ascii="Consolas" w:hAnsi="Consolas" w:cs="Consolas"/>
-                                      <w:color w:val="000000"/>
-                                      <w:sz w:val="19"/>
-                                      <w:szCs w:val="19"/>
-                                    </w:rPr>
-                                    <w:t>)</w:t>
+                                    <w:t>()</w:t>
                                   </w:r>
                                 </w:p>
                               </w:tc>
@@ -7490,7 +7194,6 @@
                               </w:rPr>
                             </w:pPr>
                             <w:proofErr w:type="spellStart"/>
-                            <w:proofErr w:type="gramStart"/>
                             <w:r>
                               <w:rPr>
                                 <w:rFonts w:ascii="Consolas" w:hAnsi="Consolas" w:cs="Consolas"/>
@@ -7508,17 +7211,7 @@
                                 <w:sz w:val="19"/>
                                 <w:szCs w:val="19"/>
                               </w:rPr>
-                              <w:t>(</w:t>
-                            </w:r>
-                            <w:proofErr w:type="gramEnd"/>
-                            <w:r>
-                              <w:rPr>
-                                <w:rFonts w:ascii="Consolas" w:hAnsi="Consolas" w:cs="Consolas"/>
-                                <w:color w:val="000000"/>
-                                <w:sz w:val="19"/>
-                                <w:szCs w:val="19"/>
-                              </w:rPr>
-                              <w:t>)</w:t>
+                              <w:t>()</w:t>
                             </w:r>
                           </w:p>
                         </w:tc>
@@ -7565,7 +7258,6 @@
                               </w:rPr>
                             </w:pPr>
                             <w:proofErr w:type="spellStart"/>
-                            <w:proofErr w:type="gramStart"/>
                             <w:r>
                               <w:rPr>
                                 <w:rFonts w:ascii="Consolas" w:hAnsi="Consolas" w:cs="Consolas"/>
@@ -7583,17 +7275,7 @@
                                 <w:sz w:val="19"/>
                                 <w:szCs w:val="19"/>
                               </w:rPr>
-                              <w:t>(</w:t>
-                            </w:r>
-                            <w:proofErr w:type="gramEnd"/>
-                            <w:r>
-                              <w:rPr>
-                                <w:rFonts w:ascii="Consolas" w:hAnsi="Consolas" w:cs="Consolas"/>
-                                <w:color w:val="000000"/>
-                                <w:sz w:val="19"/>
-                                <w:szCs w:val="19"/>
-                              </w:rPr>
-                              <w:t>)</w:t>
+                              <w:t>()</w:t>
                             </w:r>
                           </w:p>
                         </w:tc>
@@ -7640,7 +7322,6 @@
                               </w:rPr>
                             </w:pPr>
                             <w:proofErr w:type="spellStart"/>
-                            <w:proofErr w:type="gramStart"/>
                             <w:r>
                               <w:rPr>
                                 <w:rFonts w:ascii="Consolas" w:hAnsi="Consolas" w:cs="Consolas"/>
@@ -7658,17 +7339,7 @@
                                 <w:sz w:val="19"/>
                                 <w:szCs w:val="19"/>
                               </w:rPr>
-                              <w:t>(</w:t>
-                            </w:r>
-                            <w:proofErr w:type="gramEnd"/>
-                            <w:r>
-                              <w:rPr>
-                                <w:rFonts w:ascii="Consolas" w:hAnsi="Consolas" w:cs="Consolas"/>
-                                <w:color w:val="000000"/>
-                                <w:sz w:val="19"/>
-                                <w:szCs w:val="19"/>
-                              </w:rPr>
-                              <w:t>)</w:t>
+                              <w:t>()</w:t>
                             </w:r>
                           </w:p>
                         </w:tc>
@@ -7715,7 +7386,6 @@
                               </w:rPr>
                             </w:pPr>
                             <w:proofErr w:type="spellStart"/>
-                            <w:proofErr w:type="gramStart"/>
                             <w:r>
                               <w:rPr>
                                 <w:rFonts w:ascii="Consolas" w:hAnsi="Consolas" w:cs="Consolas"/>
@@ -7733,17 +7403,7 @@
                                 <w:sz w:val="19"/>
                                 <w:szCs w:val="19"/>
                               </w:rPr>
-                              <w:t>(</w:t>
-                            </w:r>
-                            <w:proofErr w:type="gramEnd"/>
-                            <w:r>
-                              <w:rPr>
-                                <w:rFonts w:ascii="Consolas" w:hAnsi="Consolas" w:cs="Consolas"/>
-                                <w:color w:val="000000"/>
-                                <w:sz w:val="19"/>
-                                <w:szCs w:val="19"/>
-                              </w:rPr>
-                              <w:t>)</w:t>
+                              <w:t>()</w:t>
                             </w:r>
                           </w:p>
                         </w:tc>
@@ -8083,7 +7743,6 @@
                           </w:tcPr>
                           <w:p>
                             <w:proofErr w:type="spellStart"/>
-                            <w:proofErr w:type="gramStart"/>
                             <w:r>
                               <w:rPr>
                                 <w:rFonts w:ascii="Consolas" w:hAnsi="Consolas" w:cs="Consolas"/>
@@ -8101,17 +7760,7 @@
                                 <w:sz w:val="19"/>
                                 <w:szCs w:val="19"/>
                               </w:rPr>
-                              <w:t>(</w:t>
-                            </w:r>
-                            <w:proofErr w:type="gramEnd"/>
-                            <w:r>
-                              <w:rPr>
-                                <w:rFonts w:ascii="Consolas" w:hAnsi="Consolas" w:cs="Consolas"/>
-                                <w:color w:val="000000"/>
-                                <w:sz w:val="19"/>
-                                <w:szCs w:val="19"/>
-                              </w:rPr>
-                              <w:t>)</w:t>
+                              <w:t>()</w:t>
                             </w:r>
                           </w:p>
                         </w:tc>
@@ -8399,7 +8048,6 @@
                           </w:tcPr>
                           <w:p>
                             <w:proofErr w:type="spellStart"/>
-                            <w:proofErr w:type="gramStart"/>
                             <w:r>
                               <w:rPr>
                                 <w:rFonts w:ascii="Consolas" w:hAnsi="Consolas" w:cs="Consolas"/>
@@ -8417,17 +8065,7 @@
                                 <w:sz w:val="19"/>
                                 <w:szCs w:val="19"/>
                               </w:rPr>
-                              <w:t>(</w:t>
-                            </w:r>
-                            <w:proofErr w:type="gramEnd"/>
-                            <w:r>
-                              <w:rPr>
-                                <w:rFonts w:ascii="Consolas" w:hAnsi="Consolas" w:cs="Consolas"/>
-                                <w:color w:val="000000"/>
-                                <w:sz w:val="19"/>
-                                <w:szCs w:val="19"/>
-                              </w:rPr>
-                              <w:t>)</w:t>
+                              <w:t>()</w:t>
                             </w:r>
                           </w:p>
                         </w:tc>
@@ -8704,7 +8342,6 @@
                           </w:tcPr>
                           <w:p>
                             <w:proofErr w:type="spellStart"/>
-                            <w:proofErr w:type="gramStart"/>
                             <w:r>
                               <w:rPr>
                                 <w:rFonts w:ascii="Consolas" w:hAnsi="Consolas" w:cs="Consolas"/>
@@ -8731,17 +8368,7 @@
                                 <w:sz w:val="19"/>
                                 <w:szCs w:val="19"/>
                               </w:rPr>
-                              <w:t>(</w:t>
-                            </w:r>
-                            <w:proofErr w:type="gramEnd"/>
-                            <w:r>
-                              <w:rPr>
-                                <w:rFonts w:ascii="Consolas" w:hAnsi="Consolas" w:cs="Consolas"/>
-                                <w:color w:val="000000"/>
-                                <w:sz w:val="19"/>
-                                <w:szCs w:val="19"/>
-                              </w:rPr>
-                              <w:t>)</w:t>
+                              <w:t>()</w:t>
                             </w:r>
                           </w:p>
                         </w:tc>
@@ -8834,7 +8461,6 @@
                               <w:t xml:space="preserve">gesamtobst^4 + </w:t>
                             </w:r>
                             <w:proofErr w:type="spellStart"/>
-                            <w:proofErr w:type="gramStart"/>
                             <w:r>
                               <w:rPr>
                                 <w:rFonts w:ascii="Consolas" w:hAnsi="Consolas" w:cs="Consolas"/>
@@ -8852,17 +8478,7 @@
                                 <w:sz w:val="19"/>
                                 <w:szCs w:val="19"/>
                               </w:rPr>
-                              <w:t>(</w:t>
-                            </w:r>
-                            <w:proofErr w:type="gramEnd"/>
-                            <w:r>
-                              <w:rPr>
-                                <w:rFonts w:ascii="Consolas" w:hAnsi="Consolas" w:cs="Consolas"/>
-                                <w:color w:val="7F7F7F" w:themeColor="text1" w:themeTint="80"/>
-                                <w:sz w:val="19"/>
-                                <w:szCs w:val="19"/>
-                              </w:rPr>
-                              <w:t>)</w:t>
+                              <w:t>()</w:t>
                             </w:r>
                             <w:r>
                               <w:rPr>
@@ -9305,7 +8921,6 @@
                           </w:tcPr>
                           <w:p>
                             <w:proofErr w:type="spellStart"/>
-                            <w:proofErr w:type="gramStart"/>
                             <w:r>
                               <w:rPr>
                                 <w:rFonts w:ascii="Consolas" w:hAnsi="Consolas" w:cs="Consolas"/>
@@ -9323,17 +8938,7 @@
                                 <w:sz w:val="19"/>
                                 <w:szCs w:val="19"/>
                               </w:rPr>
-                              <w:t>(</w:t>
-                            </w:r>
-                            <w:proofErr w:type="gramEnd"/>
-                            <w:r>
-                              <w:rPr>
-                                <w:rFonts w:ascii="Consolas" w:hAnsi="Consolas" w:cs="Consolas"/>
-                                <w:color w:val="000000"/>
-                                <w:sz w:val="19"/>
-                                <w:szCs w:val="19"/>
-                              </w:rPr>
-                              <w:t>)</w:t>
+                              <w:t>()</w:t>
                             </w:r>
                           </w:p>
                         </w:tc>
@@ -9515,7 +9120,6 @@
         <w:t xml:space="preserve">besser skaliert als </w:t>
       </w:r>
       <w:proofErr w:type="spellStart"/>
-      <w:proofErr w:type="gramStart"/>
       <w:r>
         <w:rPr>
           <w:rFonts w:ascii="Consolas" w:hAnsi="Consolas" w:cs="Consolas"/>
@@ -9533,17 +9137,7 @@
           <w:sz w:val="19"/>
           <w:szCs w:val="19"/>
         </w:rPr>
-        <w:t>(</w:t>
-      </w:r>
-      <w:proofErr w:type="gramEnd"/>
-      <w:r>
-        <w:rPr>
-          <w:rFonts w:ascii="Consolas" w:hAnsi="Consolas" w:cs="Consolas"/>
-          <w:color w:val="000000"/>
-          <w:sz w:val="19"/>
-          <w:szCs w:val="19"/>
-        </w:rPr>
-        <w:t>)</w:t>
+        <w:t>()</w:t>
       </w:r>
       <w:r>
         <w:t xml:space="preserve">, während </w:t>
@@ -9607,7 +9201,6 @@
         <w:t xml:space="preserve">Da sowohl </w:t>
       </w:r>
       <w:proofErr w:type="spellStart"/>
-      <w:proofErr w:type="gramStart"/>
       <w:r>
         <w:rPr>
           <w:rFonts w:ascii="Consolas" w:hAnsi="Consolas" w:cs="Consolas"/>
@@ -9625,17 +9218,7 @@
           <w:sz w:val="19"/>
           <w:szCs w:val="19"/>
         </w:rPr>
-        <w:t>(</w:t>
-      </w:r>
-      <w:proofErr w:type="gramEnd"/>
-      <w:r>
-        <w:rPr>
-          <w:rFonts w:ascii="Consolas" w:hAnsi="Consolas" w:cs="Consolas"/>
-          <w:color w:val="000000"/>
-          <w:sz w:val="19"/>
-          <w:szCs w:val="19"/>
-        </w:rPr>
-        <w:t>)</w:t>
+        <w:t>()</w:t>
       </w:r>
       <w:r>
         <w:t xml:space="preserve"> als auch </w:t>
@@ -9652,11 +9235,9 @@
       <w:r>
         <w:t xml:space="preserve"> deterministische Algorithmen sind, kommen jeweils die gleichen, richtigen Ergebnisse raus. Hier </w:t>
       </w:r>
-      <w:proofErr w:type="gramStart"/>
       <w:r>
         <w:t>ist</w:t>
       </w:r>
-      <w:proofErr w:type="gramEnd"/>
       <w:r>
         <w:t xml:space="preserve"> nun zu jeder Eingabedatei die Einzelzuordnung und der Wunschspieß abgedruckt.</w:t>
       </w:r>
@@ -9700,120 +9281,72 @@
             <w:pPr>
               <w:pStyle w:val="Code"/>
             </w:pPr>
-            <w:proofErr w:type="gramStart"/>
-            <w:r>
-              <w:t>Banane  -</w:t>
-            </w:r>
-            <w:proofErr w:type="gramEnd"/>
-            <w:r>
-              <w:t>&gt; 3</w:t>
-            </w:r>
-          </w:p>
-          <w:p>
-            <w:pPr>
-              <w:pStyle w:val="Code"/>
-            </w:pPr>
-            <w:proofErr w:type="gramStart"/>
-            <w:r>
-              <w:t>Clementine  -</w:t>
-            </w:r>
-            <w:proofErr w:type="gramEnd"/>
-            <w:r>
-              <w:t>&gt; 1</w:t>
-            </w:r>
-          </w:p>
-          <w:p>
-            <w:pPr>
-              <w:pStyle w:val="Code"/>
-            </w:pPr>
-            <w:proofErr w:type="gramStart"/>
-            <w:r>
-              <w:t>Feige  -</w:t>
-            </w:r>
-            <w:proofErr w:type="gramEnd"/>
-            <w:r>
-              <w:t>&gt; 10</w:t>
-            </w:r>
-          </w:p>
-          <w:p>
-            <w:pPr>
-              <w:pStyle w:val="Code"/>
-            </w:pPr>
-            <w:proofErr w:type="gramStart"/>
-            <w:r>
-              <w:t>Ingwer  -</w:t>
-            </w:r>
-            <w:proofErr w:type="gramEnd"/>
-            <w:r>
-              <w:t>&gt; 6</w:t>
-            </w:r>
-          </w:p>
-          <w:p>
-            <w:pPr>
-              <w:pStyle w:val="Code"/>
-            </w:pPr>
-            <w:proofErr w:type="gramStart"/>
-            <w:r>
-              <w:t>Apfel  -</w:t>
-            </w:r>
-            <w:proofErr w:type="gramEnd"/>
-            <w:r>
-              <w:t>&gt; 8</w:t>
-            </w:r>
-          </w:p>
-          <w:p>
-            <w:pPr>
-              <w:pStyle w:val="Code"/>
-            </w:pPr>
-            <w:proofErr w:type="gramStart"/>
-            <w:r>
-              <w:t>Dattel  -</w:t>
-            </w:r>
-            <w:proofErr w:type="gramEnd"/>
-            <w:r>
-              <w:t>&gt; 9</w:t>
-            </w:r>
-          </w:p>
-          <w:p>
-            <w:pPr>
-              <w:pStyle w:val="Code"/>
-            </w:pPr>
-            <w:proofErr w:type="gramStart"/>
-            <w:r>
-              <w:t>Johannisbeere  -</w:t>
-            </w:r>
-            <w:proofErr w:type="gramEnd"/>
-            <w:r>
-              <w:t>&gt; 5</w:t>
-            </w:r>
-          </w:p>
-          <w:p>
-            <w:pPr>
-              <w:pStyle w:val="Code"/>
-            </w:pPr>
-            <w:r>
-              <w:t xml:space="preserve">Erdbeere </w:t>
-            </w:r>
-            <w:proofErr w:type="gramStart"/>
-            <w:r>
-              <w:t>Himbeere  -</w:t>
-            </w:r>
-            <w:proofErr w:type="gramEnd"/>
-            <w:r>
-              <w:t>&gt; 4 2</w:t>
-            </w:r>
-          </w:p>
-          <w:p>
-            <w:pPr>
-              <w:pStyle w:val="Code"/>
-            </w:pPr>
-            <w:proofErr w:type="gramStart"/>
-            <w:r>
-              <w:t>Grapefruit  -</w:t>
-            </w:r>
-            <w:proofErr w:type="gramEnd"/>
-            <w:r>
-              <w:t>&gt; 7</w:t>
+            <w:r>
+              <w:t>Banane  -&gt; 3</w:t>
+            </w:r>
+          </w:p>
+          <w:p>
+            <w:pPr>
+              <w:pStyle w:val="Code"/>
+            </w:pPr>
+            <w:r>
+              <w:t>Clementine  -&gt; 1</w:t>
+            </w:r>
+          </w:p>
+          <w:p>
+            <w:pPr>
+              <w:pStyle w:val="Code"/>
+            </w:pPr>
+            <w:r>
+              <w:t>Feige  -&gt; 10</w:t>
+            </w:r>
+          </w:p>
+          <w:p>
+            <w:pPr>
+              <w:pStyle w:val="Code"/>
+            </w:pPr>
+            <w:r>
+              <w:t>Ingwer  -&gt; 6</w:t>
+            </w:r>
+          </w:p>
+          <w:p>
+            <w:pPr>
+              <w:pStyle w:val="Code"/>
+            </w:pPr>
+            <w:r>
+              <w:t>Apfel  -&gt; 8</w:t>
+            </w:r>
+          </w:p>
+          <w:p>
+            <w:pPr>
+              <w:pStyle w:val="Code"/>
+            </w:pPr>
+            <w:r>
+              <w:t>Dattel  -&gt; 9</w:t>
+            </w:r>
+          </w:p>
+          <w:p>
+            <w:pPr>
+              <w:pStyle w:val="Code"/>
+            </w:pPr>
+            <w:r>
+              <w:t>Johannisbeere  -&gt; 5</w:t>
+            </w:r>
+          </w:p>
+          <w:p>
+            <w:pPr>
+              <w:pStyle w:val="Code"/>
+            </w:pPr>
+            <w:r>
+              <w:t>Erdbeere Himbeere  -&gt; 4 2</w:t>
+            </w:r>
+          </w:p>
+          <w:p>
+            <w:pPr>
+              <w:pStyle w:val="Code"/>
+            </w:pPr>
+            <w:r>
+              <w:t>Grapefruit  -&gt; 7</w:t>
             </w:r>
           </w:p>
           <w:p>
@@ -9834,15 +9367,7 @@
               <w:pStyle w:val="Code"/>
             </w:pPr>
             <w:r>
-              <w:t xml:space="preserve">Clementine Erdbeere Grapefruit Himbeere </w:t>
-            </w:r>
-            <w:proofErr w:type="gramStart"/>
-            <w:r>
-              <w:t>Johannisbeere  -</w:t>
-            </w:r>
-            <w:proofErr w:type="gramEnd"/>
-            <w:r>
-              <w:t>&gt; 1 5 4 2 7</w:t>
+              <w:t>Clementine Erdbeere Grapefruit Himbeere Johannisbeere  -&gt; 1 5 4 2 7</w:t>
             </w:r>
           </w:p>
           <w:p>
@@ -9876,81 +9401,48 @@
             <w:pPr>
               <w:pStyle w:val="Code"/>
             </w:pPr>
-            <w:proofErr w:type="gramStart"/>
-            <w:r>
-              <w:t>Kiwi  -</w:t>
-            </w:r>
-            <w:proofErr w:type="gramEnd"/>
-            <w:r>
-              <w:t>&gt; 6</w:t>
-            </w:r>
-          </w:p>
-          <w:p>
-            <w:pPr>
-              <w:pStyle w:val="Code"/>
-            </w:pPr>
-            <w:proofErr w:type="gramStart"/>
-            <w:r>
-              <w:t>Litschi  -</w:t>
-            </w:r>
-            <w:proofErr w:type="gramEnd"/>
-            <w:r>
-              <w:t>&gt; 7</w:t>
-            </w:r>
-          </w:p>
-          <w:p>
-            <w:pPr>
-              <w:pStyle w:val="Code"/>
-            </w:pPr>
-            <w:proofErr w:type="gramStart"/>
-            <w:r>
-              <w:t>Ingwer  -</w:t>
-            </w:r>
-            <w:proofErr w:type="gramEnd"/>
-            <w:r>
-              <w:t>&gt; 12</w:t>
-            </w:r>
-          </w:p>
-          <w:p>
-            <w:pPr>
-              <w:pStyle w:val="Code"/>
-            </w:pPr>
-            <w:proofErr w:type="gramStart"/>
-            <w:r>
-              <w:t>Erdbeere  -</w:t>
-            </w:r>
-            <w:proofErr w:type="gramEnd"/>
-            <w:r>
-              <w:t>&gt; 8</w:t>
-            </w:r>
-          </w:p>
-          <w:p>
-            <w:pPr>
-              <w:pStyle w:val="Code"/>
-            </w:pPr>
-            <w:proofErr w:type="gramStart"/>
-            <w:r>
-              <w:t>Apfel  -</w:t>
-            </w:r>
-            <w:proofErr w:type="gramEnd"/>
-            <w:r>
-              <w:t>&gt; 1</w:t>
-            </w:r>
-          </w:p>
-          <w:p>
-            <w:pPr>
-              <w:pStyle w:val="Code"/>
-            </w:pPr>
-            <w:r>
-              <w:t xml:space="preserve">Dattel </w:t>
-            </w:r>
-            <w:proofErr w:type="gramStart"/>
-            <w:r>
-              <w:t>Feige  -</w:t>
-            </w:r>
-            <w:proofErr w:type="gramEnd"/>
-            <w:r>
-              <w:t>&gt; 2 9</w:t>
+            <w:r>
+              <w:t>Kiwi  -&gt; 6</w:t>
+            </w:r>
+          </w:p>
+          <w:p>
+            <w:pPr>
+              <w:pStyle w:val="Code"/>
+            </w:pPr>
+            <w:r>
+              <w:t>Litschi  -&gt; 7</w:t>
+            </w:r>
+          </w:p>
+          <w:p>
+            <w:pPr>
+              <w:pStyle w:val="Code"/>
+            </w:pPr>
+            <w:r>
+              <w:t>Ingwer  -&gt; 12</w:t>
+            </w:r>
+          </w:p>
+          <w:p>
+            <w:pPr>
+              <w:pStyle w:val="Code"/>
+            </w:pPr>
+            <w:r>
+              <w:t>Erdbeere  -&gt; 8</w:t>
+            </w:r>
+          </w:p>
+          <w:p>
+            <w:pPr>
+              <w:pStyle w:val="Code"/>
+            </w:pPr>
+            <w:r>
+              <w:t>Apfel  -&gt; 1</w:t>
+            </w:r>
+          </w:p>
+          <w:p>
+            <w:pPr>
+              <w:pStyle w:val="Code"/>
+            </w:pPr>
+            <w:r>
+              <w:t>Dattel Feige  -&gt; 2 9</w:t>
             </w:r>
           </w:p>
           <w:p>
@@ -9975,7 +9467,6 @@
               <w:t xml:space="preserve"> Clementine </w:t>
             </w:r>
             <w:proofErr w:type="spellStart"/>
-            <w:proofErr w:type="gramStart"/>
             <w:r>
               <w:rPr>
                 <w:lang w:val="en-GB"/>
@@ -9987,47 +9478,31 @@
               <w:rPr>
                 <w:lang w:val="en-GB"/>
               </w:rPr>
-              <w:t xml:space="preserve">  -</w:t>
-            </w:r>
-            <w:proofErr w:type="gramEnd"/>
-            <w:r>
+              <w:t xml:space="preserve">  -&gt; 11 5 10</w:t>
+            </w:r>
+          </w:p>
+          <w:p>
+            <w:pPr>
+              <w:pStyle w:val="Code"/>
               <w:rPr>
                 <w:lang w:val="en-GB"/>
               </w:rPr>
-              <w:t>&gt; 11 5 10</w:t>
-            </w:r>
-          </w:p>
-          <w:p>
-            <w:pPr>
-              <w:pStyle w:val="Code"/>
+            </w:pPr>
+            <w:r>
               <w:rPr>
                 <w:lang w:val="en-GB"/>
               </w:rPr>
-            </w:pPr>
-            <w:proofErr w:type="gramStart"/>
-            <w:r>
+              <w:t>Grapefruit  -&gt; 3</w:t>
+            </w:r>
+          </w:p>
+          <w:p>
+            <w:pPr>
+              <w:pStyle w:val="Code"/>
               <w:rPr>
                 <w:lang w:val="en-GB"/>
               </w:rPr>
-              <w:t>Grapefruit  -</w:t>
-            </w:r>
-            <w:proofErr w:type="gramEnd"/>
-            <w:r>
-              <w:rPr>
-                <w:lang w:val="en-GB"/>
-              </w:rPr>
-              <w:t>&gt; 3</w:t>
-            </w:r>
-          </w:p>
-          <w:p>
-            <w:pPr>
-              <w:pStyle w:val="Code"/>
-              <w:rPr>
-                <w:lang w:val="en-GB"/>
-              </w:rPr>
             </w:pPr>
             <w:proofErr w:type="spellStart"/>
-            <w:proofErr w:type="gramStart"/>
             <w:r>
               <w:rPr>
                 <w:lang w:val="en-GB"/>
@@ -10039,22 +9514,15 @@
               <w:rPr>
                 <w:lang w:val="en-GB"/>
               </w:rPr>
-              <w:t xml:space="preserve">  -</w:t>
-            </w:r>
-            <w:proofErr w:type="gramEnd"/>
-            <w:r>
+              <w:t xml:space="preserve">  -&gt; 4</w:t>
+            </w:r>
+          </w:p>
+          <w:p>
+            <w:pPr>
+              <w:pStyle w:val="Code"/>
               <w:rPr>
                 <w:lang w:val="en-GB"/>
               </w:rPr>
-              <w:t>&gt; 4</w:t>
-            </w:r>
-          </w:p>
-          <w:p>
-            <w:pPr>
-              <w:pStyle w:val="Code"/>
-              <w:rPr>
-                <w:lang w:val="en-GB"/>
-              </w:rPr>
             </w:pPr>
           </w:p>
           <w:p>
@@ -10070,15 +9538,7 @@
               <w:pStyle w:val="Code"/>
             </w:pPr>
             <w:r>
-              <w:t xml:space="preserve">Apfel Banane Clementine Himbeere Kiwi </w:t>
-            </w:r>
-            <w:proofErr w:type="gramStart"/>
-            <w:r>
-              <w:t>Litschi  -</w:t>
-            </w:r>
-            <w:proofErr w:type="gramEnd"/>
-            <w:r>
-              <w:t>&gt; 6 7 1 11 5 10</w:t>
+              <w:t>Apfel Banane Clementine Himbeere Kiwi Litschi  -&gt; 6 7 1 11 5 10</w:t>
             </w:r>
           </w:p>
           <w:p>
@@ -10115,167 +9575,95 @@
               <w:pStyle w:val="Code"/>
             </w:pPr>
             <w:r>
-              <w:t xml:space="preserve">Apfel </w:t>
-            </w:r>
-            <w:proofErr w:type="gramStart"/>
-            <w:r>
-              <w:t>Banane  -</w:t>
-            </w:r>
-            <w:proofErr w:type="gramEnd"/>
-            <w:r>
-              <w:t>&gt; 14 6</w:t>
-            </w:r>
-          </w:p>
-          <w:p>
-            <w:pPr>
-              <w:pStyle w:val="Code"/>
-            </w:pPr>
-            <w:proofErr w:type="gramStart"/>
-            <w:r>
-              <w:t>Erdbeere  -</w:t>
-            </w:r>
-            <w:proofErr w:type="gramEnd"/>
-            <w:r>
-              <w:t>&gt; 8</w:t>
-            </w:r>
-          </w:p>
-          <w:p>
-            <w:pPr>
-              <w:pStyle w:val="Code"/>
-            </w:pPr>
-            <w:r>
-              <w:t xml:space="preserve">Feige </w:t>
-            </w:r>
-            <w:proofErr w:type="gramStart"/>
-            <w:r>
-              <w:t>Ingwer  -</w:t>
-            </w:r>
-            <w:proofErr w:type="gramEnd"/>
-            <w:r>
-              <w:t>&gt; 7 10</w:t>
-            </w:r>
-          </w:p>
-          <w:p>
-            <w:pPr>
-              <w:pStyle w:val="Code"/>
-            </w:pPr>
-            <w:proofErr w:type="gramStart"/>
-            <w:r>
-              <w:t>Kiwi  -</w:t>
-            </w:r>
-            <w:proofErr w:type="gramEnd"/>
-            <w:r>
-              <w:t>&gt; 12</w:t>
-            </w:r>
-          </w:p>
-          <w:p>
-            <w:pPr>
-              <w:pStyle w:val="Code"/>
-            </w:pPr>
-            <w:proofErr w:type="gramStart"/>
-            <w:r>
-              <w:t>Clementine  -</w:t>
-            </w:r>
-            <w:proofErr w:type="gramEnd"/>
-            <w:r>
-              <w:t>&gt; 5</w:t>
-            </w:r>
-          </w:p>
-          <w:p>
-            <w:pPr>
-              <w:pStyle w:val="Code"/>
-            </w:pPr>
-            <w:proofErr w:type="gramStart"/>
-            <w:r>
-              <w:t>Dattel  -</w:t>
-            </w:r>
-            <w:proofErr w:type="gramEnd"/>
-            <w:r>
-              <w:t>&gt; 13</w:t>
-            </w:r>
-          </w:p>
-          <w:p>
-            <w:pPr>
-              <w:pStyle w:val="Code"/>
-            </w:pPr>
-            <w:proofErr w:type="gramStart"/>
-            <w:r>
-              <w:t>Himbeere  -</w:t>
-            </w:r>
-            <w:proofErr w:type="gramEnd"/>
-            <w:r>
-              <w:t>&gt; 1</w:t>
-            </w:r>
-          </w:p>
-          <w:p>
-            <w:pPr>
-              <w:pStyle w:val="Code"/>
-            </w:pPr>
-            <w:proofErr w:type="gramStart"/>
-            <w:r>
-              <w:t>Nektarine  -</w:t>
-            </w:r>
-            <w:proofErr w:type="gramEnd"/>
-            <w:r>
-              <w:t>&gt; 4</w:t>
-            </w:r>
-          </w:p>
-          <w:p>
-            <w:pPr>
-              <w:pStyle w:val="Code"/>
-            </w:pPr>
-            <w:r>
-              <w:t xml:space="preserve">Grapefruit </w:t>
-            </w:r>
-            <w:proofErr w:type="gramStart"/>
-            <w:r>
-              <w:t>Litschi  -</w:t>
-            </w:r>
-            <w:proofErr w:type="gramEnd"/>
-            <w:r>
-              <w:t>&gt; 11 2</w:t>
-            </w:r>
-          </w:p>
-          <w:p>
-            <w:pPr>
-              <w:pStyle w:val="Code"/>
-            </w:pPr>
-            <w:proofErr w:type="gramStart"/>
-            <w:r>
-              <w:t>Johannisbeere  -</w:t>
-            </w:r>
-            <w:proofErr w:type="gramEnd"/>
-            <w:r>
-              <w:t>&gt; 9</w:t>
-            </w:r>
-          </w:p>
-          <w:p>
-            <w:pPr>
-              <w:pStyle w:val="Code"/>
-            </w:pPr>
-            <w:proofErr w:type="gramStart"/>
-            <w:r>
-              <w:t>Orange  -</w:t>
-            </w:r>
-            <w:proofErr w:type="gramEnd"/>
-            <w:r>
-              <w:t>&gt; 3</w:t>
-            </w:r>
-          </w:p>
-          <w:p>
-            <w:pPr>
-              <w:pStyle w:val="Code"/>
-            </w:pPr>
-            <w:r>
-              <w:t xml:space="preserve">unbekannte Obstsorte </w:t>
-            </w:r>
-            <w:proofErr w:type="gramStart"/>
-            <w:r>
-              <w:t>0  -</w:t>
-            </w:r>
-            <w:proofErr w:type="gramEnd"/>
-            <w:r>
-              <w:t>&gt; 15</w:t>
+              <w:t>Apfel Banane  -&gt; 14 6</w:t>
+            </w:r>
+          </w:p>
+          <w:p>
+            <w:pPr>
+              <w:pStyle w:val="Code"/>
+            </w:pPr>
+            <w:r>
+              <w:t>Erdbeere  -&gt; 8</w:t>
+            </w:r>
+          </w:p>
+          <w:p>
+            <w:pPr>
+              <w:pStyle w:val="Code"/>
+            </w:pPr>
+            <w:r>
+              <w:t>Feige Ingwer  -&gt; 7 10</w:t>
+            </w:r>
+          </w:p>
+          <w:p>
+            <w:pPr>
+              <w:pStyle w:val="Code"/>
+            </w:pPr>
+            <w:r>
+              <w:t>Kiwi  -&gt; 12</w:t>
+            </w:r>
+          </w:p>
+          <w:p>
+            <w:pPr>
+              <w:pStyle w:val="Code"/>
+            </w:pPr>
+            <w:r>
+              <w:t>Clementine  -&gt; 5</w:t>
+            </w:r>
+          </w:p>
+          <w:p>
+            <w:pPr>
+              <w:pStyle w:val="Code"/>
+            </w:pPr>
+            <w:r>
+              <w:t>Dattel  -&gt; 13</w:t>
+            </w:r>
+          </w:p>
+          <w:p>
+            <w:pPr>
+              <w:pStyle w:val="Code"/>
+            </w:pPr>
+            <w:r>
+              <w:t>Himbeere  -&gt; 1</w:t>
+            </w:r>
+          </w:p>
+          <w:p>
+            <w:pPr>
+              <w:pStyle w:val="Code"/>
+            </w:pPr>
+            <w:r>
+              <w:t>Nektarine  -&gt; 4</w:t>
+            </w:r>
+          </w:p>
+          <w:p>
+            <w:pPr>
+              <w:pStyle w:val="Code"/>
+            </w:pPr>
+            <w:r>
+              <w:t>Grapefruit Litschi  -&gt; 11 2</w:t>
+            </w:r>
+          </w:p>
+          <w:p>
+            <w:pPr>
+              <w:pStyle w:val="Code"/>
+            </w:pPr>
+            <w:r>
+              <w:t>Johannisbeere  -&gt; 9</w:t>
+            </w:r>
+          </w:p>
+          <w:p>
+            <w:pPr>
+              <w:pStyle w:val="Code"/>
+            </w:pPr>
+            <w:r>
+              <w:t>Orange  -&gt; 3</w:t>
+            </w:r>
+          </w:p>
+          <w:p>
+            <w:pPr>
+              <w:pStyle w:val="Code"/>
+            </w:pPr>
+            <w:r>
+              <w:t>unbekannte Obstsorte 0  -&gt; 15</w:t>
             </w:r>
           </w:p>
           <w:p>
@@ -10296,15 +9684,7 @@
               <w:pStyle w:val="Code"/>
             </w:pPr>
             <w:r>
-              <w:t xml:space="preserve">Clementine Erdbeere Feige Himbeere Ingwer Kiwi </w:t>
-            </w:r>
-            <w:proofErr w:type="gramStart"/>
-            <w:r>
-              <w:t>Litschi  -</w:t>
-            </w:r>
-            <w:proofErr w:type="gramEnd"/>
-            <w:r>
-              <w:t>&gt; 8 7 10 12 5 1</w:t>
+              <w:t>Clementine Erdbeere Feige Himbeere Ingwer Kiwi Litschi  -&gt; 8 7 10 12 5 1</w:t>
             </w:r>
           </w:p>
           <w:p>
@@ -10338,7 +9718,6 @@
               <w:t xml:space="preserve">Grapefruit </w:t>
             </w:r>
             <w:proofErr w:type="spellStart"/>
-            <w:proofErr w:type="gramStart"/>
             <w:r>
               <w:rPr>
                 <w:lang w:val="en-GB"/>
@@ -10350,14 +9729,7 @@
               <w:rPr>
                 <w:lang w:val="en-GB"/>
               </w:rPr>
-              <w:t xml:space="preserve">  -</w:t>
-            </w:r>
-            <w:proofErr w:type="gramEnd"/>
-            <w:r>
-              <w:rPr>
-                <w:lang w:val="en-GB"/>
-              </w:rPr>
-              <w:t>&gt; 11 2</w:t>
+              <w:t xml:space="preserve">  -&gt; 11 2</w:t>
             </w:r>
           </w:p>
         </w:tc>
@@ -10386,221 +9758,136 @@
             <w:pPr>
               <w:pStyle w:val="Code"/>
             </w:pPr>
-            <w:proofErr w:type="gramStart"/>
-            <w:r>
-              <w:t>Apfel  -</w:t>
-            </w:r>
-            <w:proofErr w:type="gramEnd"/>
-            <w:r>
-              <w:t>&gt; 9</w:t>
-            </w:r>
-          </w:p>
-          <w:p>
-            <w:pPr>
-              <w:pStyle w:val="Code"/>
-            </w:pPr>
-            <w:proofErr w:type="gramStart"/>
-            <w:r>
-              <w:t>Clementine  -</w:t>
-            </w:r>
-            <w:proofErr w:type="gramEnd"/>
-            <w:r>
-              <w:t>&gt; 15</w:t>
-            </w:r>
-          </w:p>
-          <w:p>
-            <w:pPr>
-              <w:pStyle w:val="Code"/>
-            </w:pPr>
-            <w:proofErr w:type="gramStart"/>
-            <w:r>
-              <w:t>Litschi  -</w:t>
-            </w:r>
-            <w:proofErr w:type="gramEnd"/>
-            <w:r>
-              <w:t>&gt; 3</w:t>
-            </w:r>
-          </w:p>
-          <w:p>
-            <w:pPr>
-              <w:pStyle w:val="Code"/>
-            </w:pPr>
-            <w:proofErr w:type="gramStart"/>
-            <w:r>
-              <w:t>Dattel  -</w:t>
-            </w:r>
-            <w:proofErr w:type="gramEnd"/>
-            <w:r>
-              <w:t>&gt; 10</w:t>
-            </w:r>
-          </w:p>
-          <w:p>
-            <w:pPr>
-              <w:pStyle w:val="Code"/>
-            </w:pPr>
-            <w:proofErr w:type="gramStart"/>
-            <w:r>
-              <w:t>Johannisbeere  -</w:t>
-            </w:r>
-            <w:proofErr w:type="gramEnd"/>
-            <w:r>
-              <w:t>&gt; 5</w:t>
-            </w:r>
-          </w:p>
-          <w:p>
-            <w:pPr>
-              <w:pStyle w:val="Code"/>
-            </w:pPr>
-            <w:proofErr w:type="gramStart"/>
-            <w:r>
-              <w:t>Ingwer  -</w:t>
-            </w:r>
-            <w:proofErr w:type="gramEnd"/>
-            <w:r>
-              <w:t>&gt; 6</w:t>
-            </w:r>
-          </w:p>
-          <w:p>
-            <w:pPr>
-              <w:pStyle w:val="Code"/>
-            </w:pPr>
-            <w:proofErr w:type="gramStart"/>
-            <w:r>
-              <w:t>Quitte  -</w:t>
-            </w:r>
-            <w:proofErr w:type="gramEnd"/>
-            <w:r>
-              <w:t>&gt; 4</w:t>
-            </w:r>
-          </w:p>
-          <w:p>
-            <w:pPr>
-              <w:pStyle w:val="Code"/>
-            </w:pPr>
-            <w:proofErr w:type="gramStart"/>
-            <w:r>
-              <w:t>Feige  -</w:t>
-            </w:r>
-            <w:proofErr w:type="gramEnd"/>
-            <w:r>
-              <w:t>&gt; 13</w:t>
-            </w:r>
-          </w:p>
-          <w:p>
-            <w:pPr>
-              <w:pStyle w:val="Code"/>
-            </w:pPr>
-            <w:proofErr w:type="gramStart"/>
-            <w:r>
-              <w:t>Himbeere  -</w:t>
-            </w:r>
-            <w:proofErr w:type="gramEnd"/>
-            <w:r>
-              <w:t>&gt; 11</w:t>
-            </w:r>
-          </w:p>
-          <w:p>
-            <w:pPr>
-              <w:pStyle w:val="Code"/>
-            </w:pPr>
-            <w:proofErr w:type="gramStart"/>
-            <w:r>
-              <w:t>Nektarine  -</w:t>
-            </w:r>
-            <w:proofErr w:type="gramEnd"/>
-            <w:r>
-              <w:t>&gt; 7</w:t>
-            </w:r>
-          </w:p>
-          <w:p>
-            <w:pPr>
-              <w:pStyle w:val="Code"/>
-            </w:pPr>
-            <w:proofErr w:type="gramStart"/>
-            <w:r>
-              <w:t>Grapefruit  -</w:t>
-            </w:r>
-            <w:proofErr w:type="gramEnd"/>
-            <w:r>
-              <w:t>&gt; 8</w:t>
-            </w:r>
-          </w:p>
-          <w:p>
-            <w:pPr>
-              <w:pStyle w:val="Code"/>
-            </w:pPr>
-            <w:proofErr w:type="gramStart"/>
-            <w:r>
-              <w:t>Banane  -</w:t>
-            </w:r>
-            <w:proofErr w:type="gramEnd"/>
-            <w:r>
-              <w:t>&gt; 17</w:t>
-            </w:r>
-          </w:p>
-          <w:p>
-            <w:pPr>
-              <w:pStyle w:val="Code"/>
-            </w:pPr>
-            <w:proofErr w:type="gramStart"/>
-            <w:r>
-              <w:t>Pflaume  -</w:t>
-            </w:r>
-            <w:proofErr w:type="gramEnd"/>
-            <w:r>
-              <w:t>&gt; 12</w:t>
-            </w:r>
-          </w:p>
-          <w:p>
-            <w:pPr>
-              <w:pStyle w:val="Code"/>
-            </w:pPr>
-            <w:proofErr w:type="gramStart"/>
-            <w:r>
-              <w:t>Orange  -</w:t>
-            </w:r>
-            <w:proofErr w:type="gramEnd"/>
-            <w:r>
-              <w:t>&gt; 14</w:t>
-            </w:r>
-          </w:p>
-          <w:p>
-            <w:pPr>
-              <w:pStyle w:val="Code"/>
-            </w:pPr>
-            <w:proofErr w:type="gramStart"/>
-            <w:r>
-              <w:t>Kiwi  -</w:t>
-            </w:r>
-            <w:proofErr w:type="gramEnd"/>
-            <w:r>
-              <w:t>&gt; 2</w:t>
-            </w:r>
-          </w:p>
-          <w:p>
-            <w:pPr>
-              <w:pStyle w:val="Code"/>
-            </w:pPr>
-            <w:proofErr w:type="gramStart"/>
-            <w:r>
-              <w:t>Mango  -</w:t>
-            </w:r>
-            <w:proofErr w:type="gramEnd"/>
-            <w:r>
-              <w:t>&gt; 1</w:t>
-            </w:r>
-          </w:p>
-          <w:p>
-            <w:pPr>
-              <w:pStyle w:val="Code"/>
-            </w:pPr>
-            <w:proofErr w:type="gramStart"/>
-            <w:r>
-              <w:t>Erdbeere  -</w:t>
-            </w:r>
-            <w:proofErr w:type="gramEnd"/>
-            <w:r>
-              <w:t>&gt; 16</w:t>
+            <w:r>
+              <w:t>Apfel  -&gt; 9</w:t>
+            </w:r>
+          </w:p>
+          <w:p>
+            <w:pPr>
+              <w:pStyle w:val="Code"/>
+            </w:pPr>
+            <w:r>
+              <w:t>Clementine  -&gt; 15</w:t>
+            </w:r>
+          </w:p>
+          <w:p>
+            <w:pPr>
+              <w:pStyle w:val="Code"/>
+            </w:pPr>
+            <w:r>
+              <w:t>Litschi  -&gt; 3</w:t>
+            </w:r>
+          </w:p>
+          <w:p>
+            <w:pPr>
+              <w:pStyle w:val="Code"/>
+            </w:pPr>
+            <w:r>
+              <w:t>Dattel  -&gt; 10</w:t>
+            </w:r>
+          </w:p>
+          <w:p>
+            <w:pPr>
+              <w:pStyle w:val="Code"/>
+            </w:pPr>
+            <w:r>
+              <w:t>Johannisbeere  -&gt; 5</w:t>
+            </w:r>
+          </w:p>
+          <w:p>
+            <w:pPr>
+              <w:pStyle w:val="Code"/>
+            </w:pPr>
+            <w:r>
+              <w:t>Ingwer  -&gt; 6</w:t>
+            </w:r>
+          </w:p>
+          <w:p>
+            <w:pPr>
+              <w:pStyle w:val="Code"/>
+            </w:pPr>
+            <w:r>
+              <w:t>Quitte  -&gt; 4</w:t>
+            </w:r>
+          </w:p>
+          <w:p>
+            <w:pPr>
+              <w:pStyle w:val="Code"/>
+            </w:pPr>
+            <w:r>
+              <w:t>Feige  -&gt; 13</w:t>
+            </w:r>
+          </w:p>
+          <w:p>
+            <w:pPr>
+              <w:pStyle w:val="Code"/>
+            </w:pPr>
+            <w:r>
+              <w:t>Himbeere  -&gt; 11</w:t>
+            </w:r>
+          </w:p>
+          <w:p>
+            <w:pPr>
+              <w:pStyle w:val="Code"/>
+            </w:pPr>
+            <w:r>
+              <w:t>Nektarine  -&gt; 7</w:t>
+            </w:r>
+          </w:p>
+          <w:p>
+            <w:pPr>
+              <w:pStyle w:val="Code"/>
+            </w:pPr>
+            <w:r>
+              <w:t>Grapefruit  -&gt; 8</w:t>
+            </w:r>
+          </w:p>
+          <w:p>
+            <w:pPr>
+              <w:pStyle w:val="Code"/>
+            </w:pPr>
+            <w:r>
+              <w:t>Banane  -&gt; 17</w:t>
+            </w:r>
+          </w:p>
+          <w:p>
+            <w:pPr>
+              <w:pStyle w:val="Code"/>
+            </w:pPr>
+            <w:r>
+              <w:t>Pflaume  -&gt; 12</w:t>
+            </w:r>
+          </w:p>
+          <w:p>
+            <w:pPr>
+              <w:pStyle w:val="Code"/>
+            </w:pPr>
+            <w:r>
+              <w:t>Orange  -&gt; 14</w:t>
+            </w:r>
+          </w:p>
+          <w:p>
+            <w:pPr>
+              <w:pStyle w:val="Code"/>
+            </w:pPr>
+            <w:r>
+              <w:t>Kiwi  -&gt; 2</w:t>
+            </w:r>
+          </w:p>
+          <w:p>
+            <w:pPr>
+              <w:pStyle w:val="Code"/>
+            </w:pPr>
+            <w:r>
+              <w:t>Mango  -&gt; 1</w:t>
+            </w:r>
+          </w:p>
+          <w:p>
+            <w:pPr>
+              <w:pStyle w:val="Code"/>
+            </w:pPr>
+            <w:r>
+              <w:t>Erdbeere  -&gt; 16</w:t>
             </w:r>
           </w:p>
           <w:p>
@@ -10621,15 +9908,7 @@
               <w:pStyle w:val="Code"/>
             </w:pPr>
             <w:r>
-              <w:t xml:space="preserve">Apfel Feige Grapefruit Ingwer Kiwi Nektarine Orange </w:t>
-            </w:r>
-            <w:proofErr w:type="gramStart"/>
-            <w:r>
-              <w:t>Pflaume  -</w:t>
-            </w:r>
-            <w:proofErr w:type="gramEnd"/>
-            <w:r>
-              <w:t>&gt; 9 6 13 7 8 12 14 2</w:t>
+              <w:t>Apfel Feige Grapefruit Ingwer Kiwi Nektarine Orange Pflaume  -&gt; 9 6 13 7 8 12 14 2</w:t>
             </w:r>
           </w:p>
         </w:tc>
@@ -10673,210 +9952,120 @@
             <w:pPr>
               <w:pStyle w:val="Code"/>
             </w:pPr>
-            <w:proofErr w:type="gramStart"/>
-            <w:r>
-              <w:t>Nektarine  -</w:t>
-            </w:r>
-            <w:proofErr w:type="gramEnd"/>
-            <w:r>
-              <w:t>&gt; 14</w:t>
-            </w:r>
-          </w:p>
-          <w:p>
-            <w:pPr>
-              <w:pStyle w:val="Code"/>
-            </w:pPr>
-            <w:r>
-              <w:t xml:space="preserve">Apfel Grapefruit </w:t>
-            </w:r>
-            <w:proofErr w:type="gramStart"/>
-            <w:r>
-              <w:t>Mango  -</w:t>
-            </w:r>
-            <w:proofErr w:type="gramEnd"/>
-            <w:r>
-              <w:t>&gt; 1 19 4</w:t>
-            </w:r>
-          </w:p>
-          <w:p>
-            <w:pPr>
-              <w:pStyle w:val="Code"/>
-            </w:pPr>
-            <w:proofErr w:type="gramStart"/>
-            <w:r>
-              <w:t>Clementine  -</w:t>
-            </w:r>
-            <w:proofErr w:type="gramEnd"/>
-            <w:r>
-              <w:t>&gt; 20</w:t>
-            </w:r>
-          </w:p>
-          <w:p>
-            <w:pPr>
-              <w:pStyle w:val="Code"/>
-            </w:pPr>
-            <w:proofErr w:type="gramStart"/>
-            <w:r>
-              <w:t>Erdbeere  -</w:t>
-            </w:r>
-            <w:proofErr w:type="gramEnd"/>
-            <w:r>
-              <w:t>&gt; 8</w:t>
-            </w:r>
-          </w:p>
-          <w:p>
-            <w:pPr>
-              <w:pStyle w:val="Code"/>
-            </w:pPr>
-            <w:proofErr w:type="gramStart"/>
-            <w:r>
-              <w:t>Dattel  -</w:t>
-            </w:r>
-            <w:proofErr w:type="gramEnd"/>
-            <w:r>
-              <w:t>&gt; 6</w:t>
-            </w:r>
-          </w:p>
-          <w:p>
-            <w:pPr>
-              <w:pStyle w:val="Code"/>
-            </w:pPr>
-            <w:proofErr w:type="gramStart"/>
-            <w:r>
-              <w:t>Rosine  -</w:t>
-            </w:r>
-            <w:proofErr w:type="gramEnd"/>
-            <w:r>
-              <w:t>&gt; 17</w:t>
-            </w:r>
-          </w:p>
-          <w:p>
-            <w:pPr>
-              <w:pStyle w:val="Code"/>
-            </w:pPr>
-            <w:proofErr w:type="gramStart"/>
-            <w:r>
-              <w:t>Pflaume  -</w:t>
-            </w:r>
-            <w:proofErr w:type="gramEnd"/>
-            <w:r>
-              <w:t>&gt; 10</w:t>
-            </w:r>
-          </w:p>
-          <w:p>
-            <w:pPr>
-              <w:pStyle w:val="Code"/>
-            </w:pPr>
-            <w:proofErr w:type="gramStart"/>
-            <w:r>
-              <w:t>Tamarinde  -</w:t>
-            </w:r>
-            <w:proofErr w:type="gramEnd"/>
-            <w:r>
-              <w:t>&gt; 12</w:t>
-            </w:r>
-          </w:p>
-          <w:p>
-            <w:pPr>
-              <w:pStyle w:val="Code"/>
-            </w:pPr>
-            <w:proofErr w:type="gramStart"/>
-            <w:r>
-              <w:t>Ingwer  -</w:t>
-            </w:r>
-            <w:proofErr w:type="gramEnd"/>
-            <w:r>
-              <w:t>&gt; 11</w:t>
-            </w:r>
-          </w:p>
-          <w:p>
-            <w:pPr>
-              <w:pStyle w:val="Code"/>
-            </w:pPr>
-            <w:r>
-              <w:t xml:space="preserve">Orange </w:t>
-            </w:r>
-            <w:proofErr w:type="gramStart"/>
-            <w:r>
-              <w:t>Sauerkirsche  -</w:t>
-            </w:r>
-            <w:proofErr w:type="gramEnd"/>
-            <w:r>
-              <w:t>&gt; 16 2</w:t>
-            </w:r>
-          </w:p>
-          <w:p>
-            <w:pPr>
-              <w:pStyle w:val="Code"/>
-            </w:pPr>
-            <w:r>
-              <w:t xml:space="preserve">Banane </w:t>
-            </w:r>
-            <w:proofErr w:type="gramStart"/>
-            <w:r>
-              <w:t>Quitte  -</w:t>
-            </w:r>
-            <w:proofErr w:type="gramEnd"/>
-            <w:r>
-              <w:t>&gt; 3 9</w:t>
-            </w:r>
-          </w:p>
-          <w:p>
-            <w:pPr>
-              <w:pStyle w:val="Code"/>
-            </w:pPr>
-            <w:proofErr w:type="gramStart"/>
-            <w:r>
-              <w:t>Johannisbeere  -</w:t>
-            </w:r>
-            <w:proofErr w:type="gramEnd"/>
-            <w:r>
-              <w:t>&gt; 13</w:t>
-            </w:r>
-          </w:p>
-          <w:p>
-            <w:pPr>
-              <w:pStyle w:val="Code"/>
-            </w:pPr>
-            <w:proofErr w:type="gramStart"/>
-            <w:r>
-              <w:t>Himbeere  -</w:t>
-            </w:r>
-            <w:proofErr w:type="gramEnd"/>
-            <w:r>
-              <w:t>&gt; 5</w:t>
-            </w:r>
-          </w:p>
-          <w:p>
-            <w:pPr>
-              <w:pStyle w:val="Code"/>
-            </w:pPr>
-            <w:r>
-              <w:t xml:space="preserve">Kiwi </w:t>
-            </w:r>
-            <w:proofErr w:type="gramStart"/>
-            <w:r>
-              <w:t>Litschi  -</w:t>
-            </w:r>
-            <w:proofErr w:type="gramEnd"/>
-            <w:r>
-              <w:t>&gt; 15 7</w:t>
-            </w:r>
-          </w:p>
-          <w:p>
-            <w:pPr>
-              <w:pStyle w:val="Code"/>
-            </w:pPr>
-            <w:r>
-              <w:t>Unbekannte_Obstsorte_</w:t>
-            </w:r>
-            <w:proofErr w:type="gramStart"/>
-            <w:r>
-              <w:t>0  -</w:t>
-            </w:r>
-            <w:proofErr w:type="gramEnd"/>
-            <w:r>
-              <w:t>&gt; 18</w:t>
+            <w:r>
+              <w:t>Nektarine  -&gt; 14</w:t>
+            </w:r>
+          </w:p>
+          <w:p>
+            <w:pPr>
+              <w:pStyle w:val="Code"/>
+            </w:pPr>
+            <w:r>
+              <w:t>Apfel Grapefruit Mango  -&gt; 1 19 4</w:t>
+            </w:r>
+          </w:p>
+          <w:p>
+            <w:pPr>
+              <w:pStyle w:val="Code"/>
+            </w:pPr>
+            <w:r>
+              <w:t>Clementine  -&gt; 20</w:t>
+            </w:r>
+          </w:p>
+          <w:p>
+            <w:pPr>
+              <w:pStyle w:val="Code"/>
+            </w:pPr>
+            <w:r>
+              <w:t>Erdbeere  -&gt; 8</w:t>
+            </w:r>
+          </w:p>
+          <w:p>
+            <w:pPr>
+              <w:pStyle w:val="Code"/>
+            </w:pPr>
+            <w:r>
+              <w:t>Dattel  -&gt; 6</w:t>
+            </w:r>
+          </w:p>
+          <w:p>
+            <w:pPr>
+              <w:pStyle w:val="Code"/>
+            </w:pPr>
+            <w:r>
+              <w:t>Rosine  -&gt; 17</w:t>
+            </w:r>
+          </w:p>
+          <w:p>
+            <w:pPr>
+              <w:pStyle w:val="Code"/>
+            </w:pPr>
+            <w:r>
+              <w:t>Pflaume  -&gt; 10</w:t>
+            </w:r>
+          </w:p>
+          <w:p>
+            <w:pPr>
+              <w:pStyle w:val="Code"/>
+            </w:pPr>
+            <w:r>
+              <w:t>Tamarinde  -&gt; 12</w:t>
+            </w:r>
+          </w:p>
+          <w:p>
+            <w:pPr>
+              <w:pStyle w:val="Code"/>
+            </w:pPr>
+            <w:r>
+              <w:t>Ingwer  -&gt; 11</w:t>
+            </w:r>
+          </w:p>
+          <w:p>
+            <w:pPr>
+              <w:pStyle w:val="Code"/>
+            </w:pPr>
+            <w:r>
+              <w:t>Orange Sauerkirsche  -&gt; 16 2</w:t>
+            </w:r>
+          </w:p>
+          <w:p>
+            <w:pPr>
+              <w:pStyle w:val="Code"/>
+            </w:pPr>
+            <w:r>
+              <w:t>Banane Quitte  -&gt; 3 9</w:t>
+            </w:r>
+          </w:p>
+          <w:p>
+            <w:pPr>
+              <w:pStyle w:val="Code"/>
+            </w:pPr>
+            <w:r>
+              <w:t>Johannisbeere  -&gt; 13</w:t>
+            </w:r>
+          </w:p>
+          <w:p>
+            <w:pPr>
+              <w:pStyle w:val="Code"/>
+            </w:pPr>
+            <w:r>
+              <w:t>Himbeere  -&gt; 5</w:t>
+            </w:r>
+          </w:p>
+          <w:p>
+            <w:pPr>
+              <w:pStyle w:val="Code"/>
+            </w:pPr>
+            <w:r>
+              <w:t>Kiwi Litschi  -&gt; 15 7</w:t>
+            </w:r>
+          </w:p>
+          <w:p>
+            <w:pPr>
+              <w:pStyle w:val="Code"/>
+            </w:pPr>
+            <w:r>
+              <w:t>Unbekannte_Obstsorte_0  -&gt; 18</w:t>
             </w:r>
           </w:p>
           <w:p>
@@ -10897,15 +10086,7 @@
               <w:pStyle w:val="Code"/>
             </w:pPr>
             <w:r>
-              <w:t xml:space="preserve">Apfel Banane Clementine Dattel Grapefruit Himbeere Mango Nektarine Orange Pflaume Quitte Sauerkirsche </w:t>
-            </w:r>
-            <w:proofErr w:type="gramStart"/>
-            <w:r>
-              <w:t>Tamarinde  -</w:t>
-            </w:r>
-            <w:proofErr w:type="gramEnd"/>
-            <w:r>
-              <w:t>&gt; 14 1 19 4 20 6 10 12 16 2 3 9 5</w:t>
+              <w:t>Apfel Banane Clementine Dattel Grapefruit Himbeere Mango Nektarine Orange Pflaume Quitte Sauerkirsche Tamarinde  -&gt; 14 1 19 4 20 6 10 12 16 2 3 9 5</w:t>
             </w:r>
           </w:p>
           <w:p>
@@ -10940,26 +10121,16 @@
             <w:pPr>
               <w:pStyle w:val="Code"/>
             </w:pPr>
-            <w:proofErr w:type="gramStart"/>
-            <w:r>
-              <w:t>Vogelbeere  -</w:t>
-            </w:r>
-            <w:proofErr w:type="gramEnd"/>
-            <w:r>
-              <w:t>&gt; 6</w:t>
-            </w:r>
-          </w:p>
-          <w:p>
-            <w:pPr>
-              <w:pStyle w:val="Code"/>
-            </w:pPr>
-            <w:proofErr w:type="gramStart"/>
-            <w:r>
-              <w:t>Sauerkirsche  -</w:t>
-            </w:r>
-            <w:proofErr w:type="gramEnd"/>
-            <w:r>
-              <w:t>&gt; 16</w:t>
+            <w:r>
+              <w:t>Vogelbeere  -&gt; 6</w:t>
+            </w:r>
+          </w:p>
+          <w:p>
+            <w:pPr>
+              <w:pStyle w:val="Code"/>
+            </w:pPr>
+            <w:r>
+              <w:t>Sauerkirsche  -&gt; 16</w:t>
             </w:r>
           </w:p>
           <w:p>
@@ -10970,264 +10141,164 @@
               <w:t xml:space="preserve">Rosine </w:t>
             </w:r>
             <w:proofErr w:type="spellStart"/>
-            <w:proofErr w:type="gramStart"/>
             <w:r>
               <w:t>Ugli</w:t>
             </w:r>
             <w:proofErr w:type="spellEnd"/>
             <w:r>
-              <w:t xml:space="preserve">  -</w:t>
-            </w:r>
-            <w:proofErr w:type="gramEnd"/>
-            <w:r>
-              <w:t>&gt; 11 15</w:t>
-            </w:r>
-          </w:p>
-          <w:p>
-            <w:pPr>
-              <w:pStyle w:val="Code"/>
-            </w:pPr>
-            <w:proofErr w:type="gramStart"/>
-            <w:r>
-              <w:t>Ingwer  -</w:t>
-            </w:r>
-            <w:proofErr w:type="gramEnd"/>
-            <w:r>
-              <w:t>&gt; 14</w:t>
-            </w:r>
-          </w:p>
-          <w:p>
-            <w:pPr>
-              <w:pStyle w:val="Code"/>
-            </w:pPr>
-            <w:proofErr w:type="gramStart"/>
-            <w:r>
-              <w:t>Tamarinde  -</w:t>
-            </w:r>
-            <w:proofErr w:type="gramEnd"/>
-            <w:r>
-              <w:t>&gt; 19</w:t>
-            </w:r>
-          </w:p>
-          <w:p>
-            <w:pPr>
-              <w:pStyle w:val="Code"/>
-            </w:pPr>
-            <w:proofErr w:type="gramStart"/>
-            <w:r>
-              <w:t>Himbeere  -</w:t>
-            </w:r>
-            <w:proofErr w:type="gramEnd"/>
-            <w:r>
-              <w:t>&gt; 18</w:t>
-            </w:r>
-          </w:p>
-          <w:p>
-            <w:pPr>
-              <w:pStyle w:val="Code"/>
-            </w:pPr>
-            <w:proofErr w:type="gramStart"/>
-            <w:r>
-              <w:t>Banane  -</w:t>
-            </w:r>
-            <w:proofErr w:type="gramEnd"/>
-            <w:r>
-              <w:t>&gt; 8</w:t>
-            </w:r>
-          </w:p>
-          <w:p>
-            <w:pPr>
-              <w:pStyle w:val="Code"/>
-            </w:pPr>
-            <w:proofErr w:type="gramStart"/>
-            <w:r>
-              <w:t>Litschi  -</w:t>
-            </w:r>
-            <w:proofErr w:type="gramEnd"/>
-            <w:r>
-              <w:t>&gt; 13</w:t>
-            </w:r>
-          </w:p>
-          <w:p>
-            <w:pPr>
-              <w:pStyle w:val="Code"/>
-            </w:pPr>
-            <w:proofErr w:type="gramStart"/>
-            <w:r>
-              <w:t>Feige  -</w:t>
-            </w:r>
-            <w:proofErr w:type="gramEnd"/>
-            <w:r>
-              <w:t>&gt; 22</w:t>
-            </w:r>
-          </w:p>
-          <w:p>
-            <w:pPr>
-              <w:pStyle w:val="Code"/>
-            </w:pPr>
-            <w:proofErr w:type="gramStart"/>
-            <w:r>
-              <w:t>Quitte  -</w:t>
-            </w:r>
-            <w:proofErr w:type="gramEnd"/>
-            <w:r>
-              <w:t>&gt; 4</w:t>
-            </w:r>
-          </w:p>
-          <w:p>
-            <w:pPr>
-              <w:pStyle w:val="Code"/>
-            </w:pPr>
-            <w:proofErr w:type="gramStart"/>
-            <w:r>
-              <w:t>Mango  -</w:t>
-            </w:r>
-            <w:proofErr w:type="gramEnd"/>
-            <w:r>
-              <w:t>&gt; 1</w:t>
-            </w:r>
-          </w:p>
-          <w:p>
-            <w:pPr>
-              <w:pStyle w:val="Code"/>
-            </w:pPr>
-            <w:proofErr w:type="gramStart"/>
-            <w:r>
-              <w:t>Clementine  -</w:t>
-            </w:r>
-            <w:proofErr w:type="gramEnd"/>
-            <w:r>
-              <w:t>&gt; 7</w:t>
-            </w:r>
-          </w:p>
-          <w:p>
-            <w:pPr>
-              <w:pStyle w:val="Code"/>
-            </w:pPr>
-            <w:proofErr w:type="gramStart"/>
-            <w:r>
-              <w:t>Erdbeere  -</w:t>
-            </w:r>
-            <w:proofErr w:type="gramEnd"/>
-            <w:r>
-              <w:t>&gt; 10</w:t>
-            </w:r>
-          </w:p>
-          <w:p>
-            <w:pPr>
-              <w:pStyle w:val="Code"/>
-            </w:pPr>
-            <w:proofErr w:type="gramStart"/>
-            <w:r>
-              <w:t>Grapefruit  -</w:t>
-            </w:r>
-            <w:proofErr w:type="gramEnd"/>
-            <w:r>
-              <w:t>&gt; 17</w:t>
-            </w:r>
-          </w:p>
-          <w:p>
-            <w:pPr>
-              <w:pStyle w:val="Code"/>
-            </w:pPr>
-            <w:proofErr w:type="gramStart"/>
-            <w:r>
-              <w:t>Johannisbeere  -</w:t>
-            </w:r>
-            <w:proofErr w:type="gramEnd"/>
-            <w:r>
-              <w:t>&gt; 12</w:t>
-            </w:r>
-          </w:p>
-          <w:p>
-            <w:pPr>
-              <w:pStyle w:val="Code"/>
-            </w:pPr>
-            <w:proofErr w:type="gramStart"/>
-            <w:r>
-              <w:t>Weintraube  -</w:t>
-            </w:r>
-            <w:proofErr w:type="gramEnd"/>
-            <w:r>
-              <w:t>&gt; 21</w:t>
-            </w:r>
-          </w:p>
-          <w:p>
-            <w:pPr>
-              <w:pStyle w:val="Code"/>
-            </w:pPr>
-            <w:proofErr w:type="gramStart"/>
-            <w:r>
-              <w:t>Orange  -</w:t>
-            </w:r>
-            <w:proofErr w:type="gramEnd"/>
-            <w:r>
-              <w:t>&gt; 20</w:t>
-            </w:r>
-          </w:p>
-          <w:p>
-            <w:pPr>
-              <w:pStyle w:val="Code"/>
-            </w:pPr>
-            <w:proofErr w:type="gramStart"/>
-            <w:r>
-              <w:t>Kiwi  -</w:t>
-            </w:r>
-            <w:proofErr w:type="gramEnd"/>
-            <w:r>
-              <w:t>&gt; 23</w:t>
-            </w:r>
-          </w:p>
-          <w:p>
-            <w:pPr>
-              <w:pStyle w:val="Code"/>
-            </w:pPr>
-            <w:proofErr w:type="gramStart"/>
-            <w:r>
-              <w:t>Nektarine  -</w:t>
-            </w:r>
-            <w:proofErr w:type="gramEnd"/>
-            <w:r>
-              <w:t>&gt; 2</w:t>
-            </w:r>
-          </w:p>
-          <w:p>
-            <w:pPr>
-              <w:pStyle w:val="Code"/>
-            </w:pPr>
-            <w:proofErr w:type="gramStart"/>
-            <w:r>
-              <w:t>Apfel  -</w:t>
-            </w:r>
-            <w:proofErr w:type="gramEnd"/>
-            <w:r>
-              <w:t>&gt; 3</w:t>
-            </w:r>
-          </w:p>
-          <w:p>
-            <w:pPr>
-              <w:pStyle w:val="Code"/>
-            </w:pPr>
-            <w:proofErr w:type="gramStart"/>
-            <w:r>
-              <w:t>Pflaume  -</w:t>
-            </w:r>
-            <w:proofErr w:type="gramEnd"/>
-            <w:r>
-              <w:t>&gt; 9</w:t>
-            </w:r>
-          </w:p>
-          <w:p>
-            <w:pPr>
-              <w:pStyle w:val="Code"/>
-            </w:pPr>
-            <w:proofErr w:type="gramStart"/>
-            <w:r>
-              <w:t>Dattel  -</w:t>
-            </w:r>
-            <w:proofErr w:type="gramEnd"/>
-            <w:r>
-              <w:t>&gt; 5</w:t>
+              <w:t xml:space="preserve">  -&gt; 11 15</w:t>
+            </w:r>
+          </w:p>
+          <w:p>
+            <w:pPr>
+              <w:pStyle w:val="Code"/>
+            </w:pPr>
+            <w:r>
+              <w:t>Ingwer  -&gt; 14</w:t>
+            </w:r>
+          </w:p>
+          <w:p>
+            <w:pPr>
+              <w:pStyle w:val="Code"/>
+            </w:pPr>
+            <w:r>
+              <w:t>Tamarinde  -&gt; 19</w:t>
+            </w:r>
+          </w:p>
+          <w:p>
+            <w:pPr>
+              <w:pStyle w:val="Code"/>
+            </w:pPr>
+            <w:r>
+              <w:t>Himbeere  -&gt; 18</w:t>
+            </w:r>
+          </w:p>
+          <w:p>
+            <w:pPr>
+              <w:pStyle w:val="Code"/>
+            </w:pPr>
+            <w:r>
+              <w:t>Banane  -&gt; 8</w:t>
+            </w:r>
+          </w:p>
+          <w:p>
+            <w:pPr>
+              <w:pStyle w:val="Code"/>
+            </w:pPr>
+            <w:r>
+              <w:t>Litschi  -&gt; 13</w:t>
+            </w:r>
+          </w:p>
+          <w:p>
+            <w:pPr>
+              <w:pStyle w:val="Code"/>
+            </w:pPr>
+            <w:r>
+              <w:t>Feige  -&gt; 22</w:t>
+            </w:r>
+          </w:p>
+          <w:p>
+            <w:pPr>
+              <w:pStyle w:val="Code"/>
+            </w:pPr>
+            <w:r>
+              <w:t>Quitte  -&gt; 4</w:t>
+            </w:r>
+          </w:p>
+          <w:p>
+            <w:pPr>
+              <w:pStyle w:val="Code"/>
+            </w:pPr>
+            <w:r>
+              <w:t>Mango  -&gt; 1</w:t>
+            </w:r>
+          </w:p>
+          <w:p>
+            <w:pPr>
+              <w:pStyle w:val="Code"/>
+            </w:pPr>
+            <w:r>
+              <w:t>Clementine  -&gt; 7</w:t>
+            </w:r>
+          </w:p>
+          <w:p>
+            <w:pPr>
+              <w:pStyle w:val="Code"/>
+            </w:pPr>
+            <w:r>
+              <w:t>Erdbeere  -&gt; 10</w:t>
+            </w:r>
+          </w:p>
+          <w:p>
+            <w:pPr>
+              <w:pStyle w:val="Code"/>
+            </w:pPr>
+            <w:r>
+              <w:t>Grapefruit  -&gt; 17</w:t>
+            </w:r>
+          </w:p>
+          <w:p>
+            <w:pPr>
+              <w:pStyle w:val="Code"/>
+            </w:pPr>
+            <w:r>
+              <w:t>Johannisbeere  -&gt; 12</w:t>
+            </w:r>
+          </w:p>
+          <w:p>
+            <w:pPr>
+              <w:pStyle w:val="Code"/>
+            </w:pPr>
+            <w:r>
+              <w:t>Weintraube  -&gt; 21</w:t>
+            </w:r>
+          </w:p>
+          <w:p>
+            <w:pPr>
+              <w:pStyle w:val="Code"/>
+            </w:pPr>
+            <w:r>
+              <w:t>Orange  -&gt; 20</w:t>
+            </w:r>
+          </w:p>
+          <w:p>
+            <w:pPr>
+              <w:pStyle w:val="Code"/>
+            </w:pPr>
+            <w:r>
+              <w:t>Kiwi  -&gt; 23</w:t>
+            </w:r>
+          </w:p>
+          <w:p>
+            <w:pPr>
+              <w:pStyle w:val="Code"/>
+            </w:pPr>
+            <w:r>
+              <w:t>Nektarine  -&gt; 2</w:t>
+            </w:r>
+          </w:p>
+          <w:p>
+            <w:pPr>
+              <w:pStyle w:val="Code"/>
+            </w:pPr>
+            <w:r>
+              <w:t>Apfel  -&gt; 3</w:t>
+            </w:r>
+          </w:p>
+          <w:p>
+            <w:pPr>
+              <w:pStyle w:val="Code"/>
+            </w:pPr>
+            <w:r>
+              <w:t>Pflaume  -&gt; 9</w:t>
+            </w:r>
+          </w:p>
+          <w:p>
+            <w:pPr>
+              <w:pStyle w:val="Code"/>
+            </w:pPr>
+            <w:r>
+              <w:t>Dattel  -&gt; 5</w:t>
             </w:r>
           </w:p>
           <w:p>
@@ -11256,15 +10327,7 @@
             </w:r>
             <w:proofErr w:type="spellEnd"/>
             <w:r>
-              <w:t xml:space="preserve"> </w:t>
-            </w:r>
-            <w:proofErr w:type="gramStart"/>
-            <w:r>
-              <w:t>Vogelbeere  -</w:t>
-            </w:r>
-            <w:proofErr w:type="gramEnd"/>
-            <w:r>
-              <w:t>&gt; 6 11 15 18 4 7 10 20</w:t>
+              <w:t xml:space="preserve"> Vogelbeere  -&gt; 6 11 15 18 4 7 10 20</w:t>
             </w:r>
           </w:p>
           <w:p>
@@ -11301,106 +10364,56 @@
             <w:pPr>
               <w:pStyle w:val="Code"/>
             </w:pPr>
-            <w:proofErr w:type="gramStart"/>
-            <w:r>
-              <w:t>Ingwer  -</w:t>
-            </w:r>
-            <w:proofErr w:type="gramEnd"/>
-            <w:r>
-              <w:t>&gt; 4</w:t>
-            </w:r>
-          </w:p>
-          <w:p>
-            <w:pPr>
-              <w:pStyle w:val="Code"/>
-            </w:pPr>
-            <w:r>
-              <w:t xml:space="preserve">Tamarinde </w:t>
-            </w:r>
-            <w:proofErr w:type="gramStart"/>
-            <w:r>
-              <w:t>Zitrone  -</w:t>
-            </w:r>
-            <w:proofErr w:type="gramEnd"/>
-            <w:r>
-              <w:t>&gt; 5 23</w:t>
-            </w:r>
-          </w:p>
-          <w:p>
-            <w:pPr>
-              <w:pStyle w:val="Code"/>
-            </w:pPr>
-            <w:r>
-              <w:t xml:space="preserve">Pflaume </w:t>
-            </w:r>
-            <w:proofErr w:type="gramStart"/>
-            <w:r>
-              <w:t>Weintraube  -</w:t>
-            </w:r>
-            <w:proofErr w:type="gramEnd"/>
-            <w:r>
-              <w:t>&gt; 9 21</w:t>
-            </w:r>
-          </w:p>
-          <w:p>
-            <w:pPr>
-              <w:pStyle w:val="Code"/>
-            </w:pPr>
-            <w:r>
-              <w:t xml:space="preserve">Johannisbeere </w:t>
-            </w:r>
-            <w:proofErr w:type="gramStart"/>
-            <w:r>
-              <w:t>Rosine  -</w:t>
-            </w:r>
-            <w:proofErr w:type="gramEnd"/>
-            <w:r>
-              <w:t>&gt; 19 12</w:t>
-            </w:r>
-          </w:p>
-          <w:p>
-            <w:pPr>
-              <w:pStyle w:val="Code"/>
-            </w:pPr>
-            <w:proofErr w:type="gramStart"/>
-            <w:r>
-              <w:t>Nektarine  -</w:t>
-            </w:r>
-            <w:proofErr w:type="gramEnd"/>
-            <w:r>
-              <w:t>&gt; 7</w:t>
-            </w:r>
-          </w:p>
-          <w:p>
-            <w:pPr>
-              <w:pStyle w:val="Code"/>
-            </w:pPr>
-            <w:r>
-              <w:t xml:space="preserve">Sauerkirsche </w:t>
-            </w:r>
-            <w:proofErr w:type="gramStart"/>
-            <w:r>
-              <w:t>Yuzu  -</w:t>
-            </w:r>
-            <w:proofErr w:type="gramEnd"/>
-            <w:r>
-              <w:t>&gt; 14 8</w:t>
-            </w:r>
-          </w:p>
-          <w:p>
-            <w:pPr>
-              <w:pStyle w:val="Code"/>
-            </w:pPr>
-            <w:r>
-              <w:t xml:space="preserve">Feige Himbeere Orange </w:t>
-            </w:r>
-            <w:proofErr w:type="gramStart"/>
-            <w:r>
-              <w:t>Quitte  -</w:t>
-            </w:r>
-            <w:proofErr w:type="gramEnd"/>
-            <w:r>
-              <w:t>&gt; 22 2 11 13</w:t>
+            <w:r>
+              <w:t>Ingwer  -&gt; 4</w:t>
+            </w:r>
+          </w:p>
+          <w:p>
+            <w:pPr>
+              <w:pStyle w:val="Code"/>
+            </w:pPr>
+            <w:r>
+              <w:t>Tamarinde Zitrone  -&gt; 5 23</w:t>
+            </w:r>
+          </w:p>
+          <w:p>
+            <w:pPr>
+              <w:pStyle w:val="Code"/>
+            </w:pPr>
+            <w:r>
+              <w:t>Pflaume Weintraube  -&gt; 9 21</w:t>
+            </w:r>
+          </w:p>
+          <w:p>
+            <w:pPr>
+              <w:pStyle w:val="Code"/>
+            </w:pPr>
+            <w:r>
+              <w:t>Johannisbeere Rosine  -&gt; 19 12</w:t>
+            </w:r>
+          </w:p>
+          <w:p>
+            <w:pPr>
+              <w:pStyle w:val="Code"/>
+            </w:pPr>
+            <w:r>
+              <w:t>Nektarine  -&gt; 7</w:t>
+            </w:r>
+          </w:p>
+          <w:p>
+            <w:pPr>
+              <w:pStyle w:val="Code"/>
+            </w:pPr>
+            <w:r>
+              <w:t>Sauerkirsche Yuzu  -&gt; 14 8</w:t>
+            </w:r>
+          </w:p>
+          <w:p>
+            <w:pPr>
+              <w:pStyle w:val="Code"/>
+            </w:pPr>
+            <w:r>
+              <w:t>Feige Himbeere Orange Quitte  -&gt; 22 2 11 13</w:t>
             </w:r>
           </w:p>
           <w:p>
@@ -11411,88 +10424,52 @@
               <w:t xml:space="preserve">Banane </w:t>
             </w:r>
             <w:proofErr w:type="spellStart"/>
-            <w:proofErr w:type="gramStart"/>
             <w:r>
               <w:t>Ugli</w:t>
             </w:r>
             <w:proofErr w:type="spellEnd"/>
             <w:r>
-              <w:t xml:space="preserve">  -</w:t>
-            </w:r>
-            <w:proofErr w:type="gramEnd"/>
-            <w:r>
-              <w:t>&gt; 25 18</w:t>
-            </w:r>
-          </w:p>
-          <w:p>
-            <w:pPr>
-              <w:pStyle w:val="Code"/>
-            </w:pPr>
-            <w:r>
-              <w:t xml:space="preserve">Apfel Grapefruit Litschi </w:t>
-            </w:r>
-            <w:proofErr w:type="gramStart"/>
-            <w:r>
-              <w:t>Xenia  -</w:t>
-            </w:r>
-            <w:proofErr w:type="gramEnd"/>
-            <w:r>
-              <w:t>&gt; 10 20 3 26</w:t>
-            </w:r>
-          </w:p>
-          <w:p>
-            <w:pPr>
-              <w:pStyle w:val="Code"/>
-            </w:pPr>
-            <w:proofErr w:type="gramStart"/>
-            <w:r>
-              <w:t>Kiwi  -</w:t>
-            </w:r>
-            <w:proofErr w:type="gramEnd"/>
-            <w:r>
-              <w:t>&gt; 1</w:t>
-            </w:r>
-          </w:p>
-          <w:p>
-            <w:pPr>
-              <w:pStyle w:val="Code"/>
-            </w:pPr>
-            <w:proofErr w:type="gramStart"/>
-            <w:r>
-              <w:t>Clementine  -</w:t>
-            </w:r>
-            <w:proofErr w:type="gramEnd"/>
-            <w:r>
-              <w:t>&gt; 24</w:t>
-            </w:r>
-          </w:p>
-          <w:p>
-            <w:pPr>
-              <w:pStyle w:val="Code"/>
-            </w:pPr>
-            <w:proofErr w:type="gramStart"/>
-            <w:r>
-              <w:t>Erdbeere  -</w:t>
-            </w:r>
-            <w:proofErr w:type="gramEnd"/>
-            <w:r>
-              <w:t>&gt; 15</w:t>
-            </w:r>
-          </w:p>
-          <w:p>
-            <w:pPr>
-              <w:pStyle w:val="Code"/>
-            </w:pPr>
-            <w:r>
-              <w:t xml:space="preserve">Dattel Mango </w:t>
-            </w:r>
-            <w:proofErr w:type="gramStart"/>
-            <w:r>
-              <w:t>Vogelbeere  -</w:t>
-            </w:r>
-            <w:proofErr w:type="gramEnd"/>
-            <w:r>
-              <w:t>&gt; 6 16 17</w:t>
+              <w:t xml:space="preserve">  -&gt; 25 18</w:t>
+            </w:r>
+          </w:p>
+          <w:p>
+            <w:pPr>
+              <w:pStyle w:val="Code"/>
+            </w:pPr>
+            <w:r>
+              <w:t>Apfel Grapefruit Litschi Xenia  -&gt; 10 20 3 26</w:t>
+            </w:r>
+          </w:p>
+          <w:p>
+            <w:pPr>
+              <w:pStyle w:val="Code"/>
+            </w:pPr>
+            <w:r>
+              <w:t>Kiwi  -&gt; 1</w:t>
+            </w:r>
+          </w:p>
+          <w:p>
+            <w:pPr>
+              <w:pStyle w:val="Code"/>
+            </w:pPr>
+            <w:r>
+              <w:t>Clementine  -&gt; 24</w:t>
+            </w:r>
+          </w:p>
+          <w:p>
+            <w:pPr>
+              <w:pStyle w:val="Code"/>
+            </w:pPr>
+            <w:r>
+              <w:t>Erdbeere  -&gt; 15</w:t>
+            </w:r>
+          </w:p>
+          <w:p>
+            <w:pPr>
+              <w:pStyle w:val="Code"/>
+            </w:pPr>
+            <w:r>
+              <w:t>Dattel Mango Vogelbeere  -&gt; 6 16 17</w:t>
             </w:r>
           </w:p>
           <w:p>
@@ -11521,15 +10498,7 @@
             </w:r>
             <w:proofErr w:type="spellEnd"/>
             <w:r>
-              <w:t xml:space="preserve"> Vogelbeere Xenia Yuzu </w:t>
-            </w:r>
-            <w:proofErr w:type="gramStart"/>
-            <w:r>
-              <w:t>Zitrone  -</w:t>
-            </w:r>
-            <w:proofErr w:type="gramEnd"/>
-            <w:r>
-              <w:t>&gt; 5 23 14 8 24 6 16 17</w:t>
+              <w:t xml:space="preserve"> Vogelbeere Xenia Yuzu Zitrone  -&gt; 5 23 14 8 24 6 16 17</w:t>
             </w:r>
           </w:p>
           <w:p>
@@ -11556,17 +10525,12 @@
               <w:t xml:space="preserve">Banane </w:t>
             </w:r>
             <w:proofErr w:type="spellStart"/>
-            <w:proofErr w:type="gramStart"/>
             <w:r>
               <w:t>Ugli</w:t>
             </w:r>
             <w:proofErr w:type="spellEnd"/>
             <w:r>
-              <w:t xml:space="preserve">  -</w:t>
-            </w:r>
-            <w:proofErr w:type="gramEnd"/>
-            <w:r>
-              <w:t>&gt; 25 18</w:t>
+              <w:t xml:space="preserve">  -&gt; 25 18</w:t>
             </w:r>
           </w:p>
           <w:p>
@@ -11582,13 +10546,8 @@
               </w:rPr>
               <w:t xml:space="preserve">Litschi </w:t>
             </w:r>
-            <w:proofErr w:type="gramStart"/>
-            <w:r>
-              <w:t>Xenia  -</w:t>
-            </w:r>
-            <w:proofErr w:type="gramEnd"/>
-            <w:r>
-              <w:t>&gt; 10 20 3 26</w:t>
+            <w:r>
+              <w:t>Xenia  -&gt; 10 20 3 26</w:t>
             </w:r>
           </w:p>
           <w:p>
@@ -11620,18 +10579,644 @@
     <w:p>
       <w:pPr>
         <w:pStyle w:val="berschrift2"/>
+        <w:rPr>
+          <w:lang w:val="en-GB"/>
+        </w:rPr>
       </w:pPr>
-      <w:r>
+      <w:proofErr w:type="spellStart"/>
+      <w:r>
+        <w:rPr>
+          <w:lang w:val="en-GB"/>
+        </w:rPr>
         <w:t>Qu</w:t>
       </w:r>
       <w:r>
+        <w:rPr>
+          <w:lang w:val="en-GB"/>
+        </w:rPr>
         <w:t>an</w:t>
       </w:r>
       <w:r>
+        <w:rPr>
+          <w:lang w:val="en-GB"/>
+        </w:rPr>
         <w:t>tencomputer</w:t>
       </w:r>
+      <w:proofErr w:type="spellEnd"/>
     </w:p>
-    <w:p/>
+    <w:p>
+      <w:r>
+        <w:t>Hier die E</w:t>
+      </w:r>
+      <w:r>
+        <w:t xml:space="preserve">rgebnisse des Quantencomputers. </w:t>
+      </w:r>
+      <w:r>
+        <w:t xml:space="preserve">Da die aktuellen Quantencomputer eine sehr begrenzte </w:t>
+      </w:r>
+      <w:r>
+        <w:t>Rechenkapazität haben, ist es ihm nur gelungen, die erste, kleinste Eingabedatei richtig zu lösen. Schon für die zweite Datei, die nur zwei Sorten mehr hat, kamen keine guten Ergebnisse mehr raus. Auch für die weiteren Beispieldateien ist es mir nicht gelungen, Parameter zu finden, die richtige Ergebnisse zur Folge haben. Nichtsdestotrotz ist es ein Machbarkeitsbeweis! Es lässt hoffen, dass zukünftige, bessere Quantencomputer diese Probleme viel besser lösen können und bei einer bestimmten Größe vielleicht sogar schneller sind.</w:t>
+      </w:r>
+    </w:p>
+    <w:tbl>
+      <w:tblPr>
+        <w:tblStyle w:val="Tabellenraster"/>
+        <w:tblW w:w="0" w:type="auto"/>
+        <w:tblLook w:val="04A0" w:firstRow="1" w:lastRow="0" w:firstColumn="1" w:lastColumn="0" w:noHBand="0" w:noVBand="1"/>
+      </w:tblPr>
+      <w:tblGrid>
+        <w:gridCol w:w="4247"/>
+        <w:gridCol w:w="4247"/>
+      </w:tblGrid>
+      <w:tr>
+        <w:tc>
+          <w:tcPr>
+            <w:tcW w:w="4247" w:type="dxa"/>
+          </w:tcPr>
+          <w:p>
+            <w:pPr>
+              <w:pStyle w:val="berschrift3"/>
+            </w:pPr>
+            <w:r>
+              <w:t>Datensatz 1</w:t>
+            </w:r>
+          </w:p>
+          <w:p>
+            <w:pPr>
+              <w:pStyle w:val="Code"/>
+            </w:pPr>
+            <w:r>
+              <w:t>SOLUTION QANTUM</w:t>
+            </w:r>
+          </w:p>
+          <w:p>
+            <w:pPr>
+              <w:pStyle w:val="Code"/>
+            </w:pPr>
+            <w:r>
+              <w:t>a : 8</w:t>
+            </w:r>
+          </w:p>
+          <w:p>
+            <w:pPr>
+              <w:pStyle w:val="Code"/>
+            </w:pPr>
+            <w:r>
+              <w:t>b : 3</w:t>
+            </w:r>
+          </w:p>
+          <w:p>
+            <w:pPr>
+              <w:pStyle w:val="Code"/>
+            </w:pPr>
+            <w:r>
+              <w:t>c : 1</w:t>
+            </w:r>
+          </w:p>
+          <w:p>
+            <w:pPr>
+              <w:pStyle w:val="Code"/>
+            </w:pPr>
+            <w:r>
+              <w:t>d : 9</w:t>
+            </w:r>
+          </w:p>
+          <w:p>
+            <w:pPr>
+              <w:pStyle w:val="Code"/>
+            </w:pPr>
+            <w:r>
+              <w:t>e : 2,4</w:t>
+            </w:r>
+          </w:p>
+          <w:p>
+            <w:pPr>
+              <w:pStyle w:val="Code"/>
+            </w:pPr>
+            <w:r>
+              <w:t>f : 10</w:t>
+            </w:r>
+          </w:p>
+          <w:p>
+            <w:pPr>
+              <w:pStyle w:val="Code"/>
+            </w:pPr>
+            <w:r>
+              <w:t>g : 7</w:t>
+            </w:r>
+          </w:p>
+          <w:p>
+            <w:pPr>
+              <w:pStyle w:val="Code"/>
+            </w:pPr>
+            <w:r>
+              <w:t>h : 2,4</w:t>
+            </w:r>
+          </w:p>
+          <w:p>
+            <w:pPr>
+              <w:pStyle w:val="Code"/>
+            </w:pPr>
+            <w:r>
+              <w:t>i : 6</w:t>
+            </w:r>
+          </w:p>
+          <w:p>
+            <w:pPr>
+              <w:pStyle w:val="Code"/>
+            </w:pPr>
+            <w:r>
+              <w:t>j : 5</w:t>
+            </w:r>
+          </w:p>
+          <w:p>
+            <w:pPr>
+              <w:pStyle w:val="Code"/>
+            </w:pPr>
+          </w:p>
+          <w:p>
+            <w:pPr>
+              <w:pStyle w:val="Code"/>
+            </w:pPr>
+            <w:r>
+              <w:t>WUNSCHSPIESS</w:t>
+            </w:r>
+          </w:p>
+          <w:p>
+            <w:pPr>
+              <w:pStyle w:val="Code"/>
+              <w:rPr>
+                <w:lang w:val="en-GB"/>
+              </w:rPr>
+            </w:pPr>
+            <w:r>
+              <w:t>Clementine Erdbeere Grapefruit Himbeere Johannisbeere  -&gt; 1 2 2 4 4 5 7</w:t>
+            </w:r>
+          </w:p>
+          <w:p>
+            <w:pPr>
+              <w:pStyle w:val="Code"/>
+              <w:rPr>
+                <w:lang w:val="en-GB"/>
+              </w:rPr>
+            </w:pPr>
+          </w:p>
+          <w:p>
+            <w:pPr>
+              <w:pStyle w:val="Code"/>
+              <w:rPr>
+                <w:lang w:val="en-GB"/>
+              </w:rPr>
+            </w:pPr>
+            <w:r>
+              <w:rPr>
+                <w:lang w:val="en-GB"/>
+              </w:rPr>
+              <w:t>QA_ARGUMENTS:</w:t>
+            </w:r>
+          </w:p>
+          <w:p>
+            <w:pPr>
+              <w:pStyle w:val="Code"/>
+              <w:rPr>
+                <w:lang w:val="en-GB"/>
+              </w:rPr>
+            </w:pPr>
+            <w:r>
+              <w:rPr>
+                <w:lang w:val="en-GB"/>
+              </w:rPr>
+              <w:t xml:space="preserve">        </w:t>
+            </w:r>
+            <w:proofErr w:type="spellStart"/>
+            <w:r>
+              <w:rPr>
+                <w:lang w:val="en-GB"/>
+              </w:rPr>
+              <w:t>annealing_time</w:t>
+            </w:r>
+            <w:proofErr w:type="spellEnd"/>
+            <w:r>
+              <w:rPr>
+                <w:lang w:val="en-GB"/>
+              </w:rPr>
+              <w:tab/>
+              <w:t xml:space="preserve"> =  40</w:t>
+            </w:r>
+          </w:p>
+          <w:p>
+            <w:pPr>
+              <w:pStyle w:val="Code"/>
+              <w:rPr>
+                <w:lang w:val="en-GB"/>
+              </w:rPr>
+            </w:pPr>
+            <w:r>
+              <w:rPr>
+                <w:lang w:val="en-GB"/>
+              </w:rPr>
+              <w:t xml:space="preserve">        </w:t>
+            </w:r>
+            <w:proofErr w:type="spellStart"/>
+            <w:r>
+              <w:rPr>
+                <w:lang w:val="en-GB"/>
+              </w:rPr>
+              <w:t>Durchläufe</w:t>
+            </w:r>
+            <w:proofErr w:type="spellEnd"/>
+            <w:r>
+              <w:rPr>
+                <w:lang w:val="en-GB"/>
+              </w:rPr>
+              <w:tab/>
+              <w:t xml:space="preserve"> =  10000</w:t>
+            </w:r>
+          </w:p>
+          <w:p>
+            <w:pPr>
+              <w:pStyle w:val="Code"/>
+              <w:rPr>
+                <w:lang w:val="en-GB"/>
+              </w:rPr>
+            </w:pPr>
+            <w:r>
+              <w:rPr>
+                <w:lang w:val="en-GB"/>
+              </w:rPr>
+              <w:t xml:space="preserve">        </w:t>
+            </w:r>
+            <w:proofErr w:type="spellStart"/>
+            <w:r>
+              <w:rPr>
+                <w:lang w:val="en-GB"/>
+              </w:rPr>
+              <w:t>chain_strength</w:t>
+            </w:r>
+            <w:proofErr w:type="spellEnd"/>
+            <w:r>
+              <w:rPr>
+                <w:lang w:val="en-GB"/>
+              </w:rPr>
+              <w:tab/>
+              <w:t xml:space="preserve"> =  4</w:t>
+            </w:r>
+          </w:p>
+          <w:p>
+            <w:pPr>
+              <w:pStyle w:val="Code"/>
+            </w:pPr>
+          </w:p>
+        </w:tc>
+        <w:tc>
+          <w:tcPr>
+            <w:tcW w:w="4247" w:type="dxa"/>
+          </w:tcPr>
+          <w:p>
+            <w:pPr>
+              <w:pStyle w:val="berschrift3"/>
+              <w:rPr>
+                <w:lang w:val="en-GB"/>
+              </w:rPr>
+            </w:pPr>
+            <w:r>
+              <w:t xml:space="preserve">Datensatz </w:t>
+            </w:r>
+            <w:r>
+              <w:t>2</w:t>
+            </w:r>
+          </w:p>
+          <w:p>
+            <w:pPr>
+              <w:pStyle w:val="Code"/>
+              <w:rPr>
+                <w:lang w:val="en-GB"/>
+              </w:rPr>
+            </w:pPr>
+            <w:r>
+              <w:rPr>
+                <w:lang w:val="en-GB"/>
+              </w:rPr>
+              <w:t>SOLUTION QANTUM</w:t>
+            </w:r>
+          </w:p>
+          <w:p>
+            <w:pPr>
+              <w:pStyle w:val="Code"/>
+              <w:rPr>
+                <w:lang w:val="en-GB"/>
+              </w:rPr>
+            </w:pPr>
+            <w:r>
+              <w:rPr>
+                <w:lang w:val="en-GB"/>
+              </w:rPr>
+              <w:t>a : 1</w:t>
+            </w:r>
+          </w:p>
+          <w:p>
+            <w:pPr>
+              <w:pStyle w:val="Code"/>
+              <w:rPr>
+                <w:lang w:val="en-GB"/>
+              </w:rPr>
+            </w:pPr>
+            <w:r>
+              <w:rPr>
+                <w:lang w:val="en-GB"/>
+              </w:rPr>
+              <w:t>b : 10,11</w:t>
+            </w:r>
+          </w:p>
+          <w:p>
+            <w:pPr>
+              <w:pStyle w:val="Code"/>
+              <w:rPr>
+                <w:lang w:val="en-GB"/>
+              </w:rPr>
+            </w:pPr>
+            <w:r>
+              <w:rPr>
+                <w:lang w:val="en-GB"/>
+              </w:rPr>
+              <w:t>c : 8</w:t>
+            </w:r>
+          </w:p>
+          <w:p>
+            <w:pPr>
+              <w:pStyle w:val="Code"/>
+              <w:rPr>
+                <w:lang w:val="en-GB"/>
+              </w:rPr>
+            </w:pPr>
+            <w:r>
+              <w:rPr>
+                <w:lang w:val="en-GB"/>
+              </w:rPr>
+              <w:t>d : 2</w:t>
+            </w:r>
+          </w:p>
+          <w:p>
+            <w:pPr>
+              <w:pStyle w:val="Code"/>
+              <w:rPr>
+                <w:lang w:val="en-GB"/>
+              </w:rPr>
+            </w:pPr>
+            <w:r>
+              <w:rPr>
+                <w:lang w:val="en-GB"/>
+              </w:rPr>
+              <w:t>e :</w:t>
+            </w:r>
+          </w:p>
+          <w:p>
+            <w:pPr>
+              <w:pStyle w:val="Code"/>
+              <w:rPr>
+                <w:lang w:val="en-GB"/>
+              </w:rPr>
+            </w:pPr>
+            <w:r>
+              <w:rPr>
+                <w:lang w:val="en-GB"/>
+              </w:rPr>
+              <w:t>f : 9</w:t>
+            </w:r>
+          </w:p>
+          <w:p>
+            <w:pPr>
+              <w:pStyle w:val="Code"/>
+              <w:rPr>
+                <w:lang w:val="en-GB"/>
+              </w:rPr>
+            </w:pPr>
+            <w:r>
+              <w:rPr>
+                <w:lang w:val="en-GB"/>
+              </w:rPr>
+              <w:t>g : 3</w:t>
+            </w:r>
+          </w:p>
+          <w:p>
+            <w:pPr>
+              <w:pStyle w:val="Code"/>
+              <w:rPr>
+                <w:lang w:val="en-GB"/>
+              </w:rPr>
+            </w:pPr>
+            <w:r>
+              <w:rPr>
+                <w:lang w:val="en-GB"/>
+              </w:rPr>
+              <w:t>h : 5</w:t>
+            </w:r>
+          </w:p>
+          <w:p>
+            <w:pPr>
+              <w:pStyle w:val="Code"/>
+              <w:rPr>
+                <w:lang w:val="en-GB"/>
+              </w:rPr>
+            </w:pPr>
+            <w:proofErr w:type="spellStart"/>
+            <w:r>
+              <w:rPr>
+                <w:lang w:val="en-GB"/>
+              </w:rPr>
+              <w:t>i</w:t>
+            </w:r>
+            <w:proofErr w:type="spellEnd"/>
+            <w:r>
+              <w:rPr>
+                <w:lang w:val="en-GB"/>
+              </w:rPr>
+              <w:t xml:space="preserve"> : 12</w:t>
+            </w:r>
+          </w:p>
+          <w:p>
+            <w:pPr>
+              <w:pStyle w:val="Code"/>
+              <w:rPr>
+                <w:lang w:val="en-GB"/>
+              </w:rPr>
+            </w:pPr>
+            <w:r>
+              <w:rPr>
+                <w:lang w:val="en-GB"/>
+              </w:rPr>
+              <w:t>j : 4</w:t>
+            </w:r>
+          </w:p>
+          <w:p>
+            <w:pPr>
+              <w:pStyle w:val="Code"/>
+            </w:pPr>
+            <w:r>
+              <w:t>k : 2</w:t>
+            </w:r>
+          </w:p>
+          <w:p>
+            <w:pPr>
+              <w:pStyle w:val="Code"/>
+            </w:pPr>
+            <w:r>
+              <w:t>l : 6,7</w:t>
+            </w:r>
+          </w:p>
+          <w:p>
+            <w:pPr>
+              <w:pStyle w:val="Code"/>
+            </w:pPr>
+          </w:p>
+          <w:p>
+            <w:pPr>
+              <w:pStyle w:val="Code"/>
+            </w:pPr>
+            <w:r>
+              <w:t>WUNSCHSPIESS</w:t>
+            </w:r>
+          </w:p>
+          <w:p>
+            <w:pPr>
+              <w:pStyle w:val="Code"/>
+            </w:pPr>
+            <w:r>
+              <w:t>Apfel Banane Clementine Himbeere Kiwi Litschi  -&gt; 1 2 5 6 7 8 10 11</w:t>
+            </w:r>
+          </w:p>
+          <w:p>
+            <w:pPr>
+              <w:pStyle w:val="Code"/>
+            </w:pPr>
+          </w:p>
+          <w:p>
+            <w:pPr>
+              <w:pStyle w:val="Code"/>
+              <w:rPr>
+                <w:lang w:val="en-GB"/>
+              </w:rPr>
+            </w:pPr>
+            <w:r>
+              <w:rPr>
+                <w:lang w:val="en-GB"/>
+              </w:rPr>
+              <w:t>QA_ARGUMENTS:</w:t>
+            </w:r>
+          </w:p>
+          <w:p>
+            <w:pPr>
+              <w:pStyle w:val="Code"/>
+              <w:rPr>
+                <w:lang w:val="en-GB"/>
+              </w:rPr>
+            </w:pPr>
+            <w:r>
+              <w:rPr>
+                <w:lang w:val="en-GB"/>
+              </w:rPr>
+              <w:t xml:space="preserve">        </w:t>
+            </w:r>
+            <w:proofErr w:type="spellStart"/>
+            <w:r>
+              <w:rPr>
+                <w:lang w:val="en-GB"/>
+              </w:rPr>
+              <w:t>annealing_time</w:t>
+            </w:r>
+            <w:proofErr w:type="spellEnd"/>
+            <w:r>
+              <w:rPr>
+                <w:lang w:val="en-GB"/>
+              </w:rPr>
+              <w:t xml:space="preserve">   =  90</w:t>
+            </w:r>
+          </w:p>
+          <w:p>
+            <w:pPr>
+              <w:pStyle w:val="Code"/>
+              <w:rPr>
+                <w:lang w:val="en-GB"/>
+              </w:rPr>
+            </w:pPr>
+            <w:r>
+              <w:rPr>
+                <w:lang w:val="en-GB"/>
+              </w:rPr>
+              <w:t xml:space="preserve">        </w:t>
+            </w:r>
+            <w:proofErr w:type="spellStart"/>
+            <w:r>
+              <w:rPr>
+                <w:lang w:val="en-GB"/>
+              </w:rPr>
+              <w:t>num_reads</w:t>
+            </w:r>
+            <w:proofErr w:type="spellEnd"/>
+            <w:r>
+              <w:rPr>
+                <w:lang w:val="en-GB"/>
+              </w:rPr>
+              <w:t xml:space="preserve">        =  10000</w:t>
+            </w:r>
+          </w:p>
+          <w:p>
+            <w:pPr>
+              <w:pStyle w:val="Code"/>
+              <w:rPr>
+                <w:lang w:val="en-GB"/>
+              </w:rPr>
+            </w:pPr>
+            <w:r>
+              <w:rPr>
+                <w:lang w:val="en-GB"/>
+              </w:rPr>
+              <w:t xml:space="preserve">        </w:t>
+            </w:r>
+            <w:proofErr w:type="spellStart"/>
+            <w:r>
+              <w:rPr>
+                <w:lang w:val="en-GB"/>
+              </w:rPr>
+              <w:t>chain_strength</w:t>
+            </w:r>
+            <w:proofErr w:type="spellEnd"/>
+            <w:r>
+              <w:rPr>
+                <w:lang w:val="en-GB"/>
+              </w:rPr>
+              <w:t xml:space="preserve">   =  5</w:t>
+            </w:r>
+          </w:p>
+          <w:p>
+            <w:pPr>
+              <w:pStyle w:val="Code"/>
+            </w:pPr>
+          </w:p>
+        </w:tc>
+      </w:tr>
+    </w:tbl>
+    <w:p>
+      <w:pPr>
+        <w:pStyle w:val="Code"/>
+      </w:pPr>
+    </w:p>
+    <w:p>
+      <w:pPr>
+        <w:pStyle w:val="Code"/>
+        <w:rPr>
+          <w:lang w:val="en-GB"/>
+        </w:rPr>
+      </w:pPr>
+    </w:p>
+    <w:p>
+      <w:pPr>
+        <w:pStyle w:val="Code"/>
+        <w:rPr>
+          <w:lang w:val="en-GB"/>
+        </w:rPr>
+      </w:pPr>
+    </w:p>
     <w:p>
       <w:pPr>
         <w:pStyle w:val="berschrift1"/>
@@ -11642,6 +11227,12 @@
     </w:p>
     <w:p/>
     <w:sectPr>
+      <w:headerReference w:type="even" r:id="rId7"/>
+      <w:headerReference w:type="default" r:id="rId8"/>
+      <w:footerReference w:type="even" r:id="rId9"/>
+      <w:footerReference w:type="default" r:id="rId10"/>
+      <w:headerReference w:type="first" r:id="rId11"/>
+      <w:footerReference w:type="first" r:id="rId12"/>
       <w:pgSz w:w="11906" w:h="16838"/>
       <w:pgMar w:top="1418" w:right="1701" w:bottom="1134" w:left="1134" w:header="709" w:footer="709" w:gutter="567"/>
       <w:cols w:space="708"/>
@@ -11649,6 +11240,143 @@
     </w:sectPr>
   </w:body>
 </w:document>
+</file>
+
+<file path=word/endnotes.xml><?xml version="1.0" encoding="utf-8"?>
+<w:endnotes xmlns:wpc="http://schemas.microsoft.com/office/word/2010/wordprocessingCanvas" xmlns:cx="http://schemas.microsoft.com/office/drawing/2014/chartex" xmlns:cx1="http://schemas.microsoft.com/office/drawing/2015/9/8/chartex" xmlns:cx2="http://schemas.microsoft.com/office/drawing/2015/10/21/chartex" xmlns:cx3="http://schemas.microsoft.com/office/drawing/2016/5/9/chartex" xmlns:cx4="http://schemas.microsoft.com/office/drawing/2016/5/10/chartex" xmlns:cx5="http://schemas.microsoft.com/office/drawing/2016/5/11/chartex" xmlns:cx6="http://schemas.microsoft.com/office/drawing/2016/5/12/chartex" xmlns:cx7="http://schemas.microsoft.com/office/drawing/2016/5/13/chartex" xmlns:cx8="http://schemas.microsoft.com/office/drawing/2016/5/14/chartex" xmlns:mc="http://schemas.openxmlformats.org/markup-compatibility/2006" xmlns:aink="http://schemas.microsoft.com/office/drawing/2016/ink" xmlns:am3d="http://schemas.microsoft.com/office/drawing/2017/model3d" xmlns:o="urn:schemas-microsoft-com:office:office" xmlns:r="http://schemas.openxmlformats.org/officeDocument/2006/relationships" xmlns:m="http://schemas.openxmlformats.org/officeDocument/2006/math" xmlns:v="urn:schemas-microsoft-com:vml" xmlns:wp14="http://schemas.microsoft.com/office/word/2010/wordprocessingDrawing" xmlns:wp="http://schemas.openxmlformats.org/drawingml/2006/wordprocessingDrawing" xmlns:w10="urn:schemas-microsoft-com:office:word" xmlns:w="http://schemas.openxmlformats.org/wordprocessingml/2006/main" xmlns:w14="http://schemas.microsoft.com/office/word/2010/wordml" xmlns:w15="http://schemas.microsoft.com/office/word/2012/wordml" xmlns:w16cex="http://schemas.microsoft.com/office/word/2018/wordml/cex" xmlns:w16cid="http://schemas.microsoft.com/office/word/2016/wordml/cid" xmlns:w16="http://schemas.microsoft.com/office/word/2018/wordml" xmlns:w16sdtdh="http://schemas.microsoft.com/office/word/2020/wordml/sdtdatahash" xmlns:w16se="http://schemas.microsoft.com/office/word/2015/wordml/symex" xmlns:wpg="http://schemas.microsoft.com/office/word/2010/wordprocessingGroup" xmlns:wpi="http://schemas.microsoft.com/office/word/2010/wordprocessingInk" xmlns:wne="http://schemas.microsoft.com/office/word/2006/wordml" xmlns:wps="http://schemas.microsoft.com/office/word/2010/wordprocessingShape" mc:Ignorable="w14 w15 w16se w16cid w16 w16cex w16sdtdh wp14">
+  <w:endnote w:type="separator" w:id="-1">
+    <w:p>
+      <w:pPr>
+        <w:spacing w:after="0" w:line="240" w:lineRule="auto"/>
+      </w:pPr>
+      <w:r>
+        <w:separator/>
+      </w:r>
+    </w:p>
+  </w:endnote>
+  <w:endnote w:type="continuationSeparator" w:id="0">
+    <w:p>
+      <w:pPr>
+        <w:spacing w:after="0" w:line="240" w:lineRule="auto"/>
+      </w:pPr>
+      <w:r>
+        <w:continuationSeparator/>
+      </w:r>
+    </w:p>
+  </w:endnote>
+</w:endnotes>
+</file>
+
+<file path=word/footer1.xml><?xml version="1.0" encoding="utf-8"?>
+<w:ftr xmlns:wpc="http://schemas.microsoft.com/office/word/2010/wordprocessingCanvas" xmlns:cx="http://schemas.microsoft.com/office/drawing/2014/chartex" xmlns:cx1="http://schemas.microsoft.com/office/drawing/2015/9/8/chartex" xmlns:cx2="http://schemas.microsoft.com/office/drawing/2015/10/21/chartex" xmlns:cx3="http://schemas.microsoft.com/office/drawing/2016/5/9/chartex" xmlns:cx4="http://schemas.microsoft.com/office/drawing/2016/5/10/chartex" xmlns:cx5="http://schemas.microsoft.com/office/drawing/2016/5/11/chartex" xmlns:cx6="http://schemas.microsoft.com/office/drawing/2016/5/12/chartex" xmlns:cx7="http://schemas.microsoft.com/office/drawing/2016/5/13/chartex" xmlns:cx8="http://schemas.microsoft.com/office/drawing/2016/5/14/chartex" xmlns:mc="http://schemas.openxmlformats.org/markup-compatibility/2006" xmlns:aink="http://schemas.microsoft.com/office/drawing/2016/ink" xmlns:am3d="http://schemas.microsoft.com/office/drawing/2017/model3d" xmlns:o="urn:schemas-microsoft-com:office:office" xmlns:r="http://schemas.openxmlformats.org/officeDocument/2006/relationships" xmlns:m="http://schemas.openxmlformats.org/officeDocument/2006/math" xmlns:v="urn:schemas-microsoft-com:vml" xmlns:wp14="http://schemas.microsoft.com/office/word/2010/wordprocessingDrawing" xmlns:wp="http://schemas.openxmlformats.org/drawingml/2006/wordprocessingDrawing" xmlns:w10="urn:schemas-microsoft-com:office:word" xmlns:w="http://schemas.openxmlformats.org/wordprocessingml/2006/main" xmlns:w14="http://schemas.microsoft.com/office/word/2010/wordml" xmlns:w15="http://schemas.microsoft.com/office/word/2012/wordml" xmlns:w16cex="http://schemas.microsoft.com/office/word/2018/wordml/cex" xmlns:w16cid="http://schemas.microsoft.com/office/word/2016/wordml/cid" xmlns:w16="http://schemas.microsoft.com/office/word/2018/wordml" xmlns:w16sdtdh="http://schemas.microsoft.com/office/word/2020/wordml/sdtdatahash" xmlns:w16se="http://schemas.microsoft.com/office/word/2015/wordml/symex" xmlns:wpg="http://schemas.microsoft.com/office/word/2010/wordprocessingGroup" xmlns:wpi="http://schemas.microsoft.com/office/word/2010/wordprocessingInk" xmlns:wne="http://schemas.microsoft.com/office/word/2006/wordml" xmlns:wps="http://schemas.microsoft.com/office/word/2010/wordprocessingShape" mc:Ignorable="w14 w15 w16se w16cid w16 w16cex w16sdtdh wp14">
+  <w:p>
+    <w:pPr>
+      <w:pStyle w:val="Fuzeile"/>
+    </w:pPr>
+  </w:p>
+</w:ftr>
+</file>
+
+<file path=word/footer2.xml><?xml version="1.0" encoding="utf-8"?>
+<w:ftr xmlns:wpc="http://schemas.microsoft.com/office/word/2010/wordprocessingCanvas" xmlns:cx="http://schemas.microsoft.com/office/drawing/2014/chartex" xmlns:cx1="http://schemas.microsoft.com/office/drawing/2015/9/8/chartex" xmlns:cx2="http://schemas.microsoft.com/office/drawing/2015/10/21/chartex" xmlns:cx3="http://schemas.microsoft.com/office/drawing/2016/5/9/chartex" xmlns:cx4="http://schemas.microsoft.com/office/drawing/2016/5/10/chartex" xmlns:cx5="http://schemas.microsoft.com/office/drawing/2016/5/11/chartex" xmlns:cx6="http://schemas.microsoft.com/office/drawing/2016/5/12/chartex" xmlns:cx7="http://schemas.microsoft.com/office/drawing/2016/5/13/chartex" xmlns:cx8="http://schemas.microsoft.com/office/drawing/2016/5/14/chartex" xmlns:mc="http://schemas.openxmlformats.org/markup-compatibility/2006" xmlns:aink="http://schemas.microsoft.com/office/drawing/2016/ink" xmlns:am3d="http://schemas.microsoft.com/office/drawing/2017/model3d" xmlns:o="urn:schemas-microsoft-com:office:office" xmlns:r="http://schemas.openxmlformats.org/officeDocument/2006/relationships" xmlns:m="http://schemas.openxmlformats.org/officeDocument/2006/math" xmlns:v="urn:schemas-microsoft-com:vml" xmlns:wp14="http://schemas.microsoft.com/office/word/2010/wordprocessingDrawing" xmlns:wp="http://schemas.openxmlformats.org/drawingml/2006/wordprocessingDrawing" xmlns:w10="urn:schemas-microsoft-com:office:word" xmlns:w="http://schemas.openxmlformats.org/wordprocessingml/2006/main" xmlns:w14="http://schemas.microsoft.com/office/word/2010/wordml" xmlns:w15="http://schemas.microsoft.com/office/word/2012/wordml" xmlns:w16cex="http://schemas.microsoft.com/office/word/2018/wordml/cex" xmlns:w16cid="http://schemas.microsoft.com/office/word/2016/wordml/cid" xmlns:w16="http://schemas.microsoft.com/office/word/2018/wordml" xmlns:w16sdtdh="http://schemas.microsoft.com/office/word/2020/wordml/sdtdatahash" xmlns:w16se="http://schemas.microsoft.com/office/word/2015/wordml/symex" xmlns:wpg="http://schemas.microsoft.com/office/word/2010/wordprocessingGroup" xmlns:wpi="http://schemas.microsoft.com/office/word/2010/wordprocessingInk" xmlns:wne="http://schemas.microsoft.com/office/word/2006/wordml" xmlns:wps="http://schemas.microsoft.com/office/word/2010/wordprocessingShape" mc:Ignorable="w14 w15 w16se w16cid w16 w16cex w16sdtdh wp14">
+  <w:p>
+    <w:pPr>
+      <w:pStyle w:val="Fuzeile"/>
+    </w:pPr>
+  </w:p>
+</w:ftr>
+</file>
+
+<file path=word/footer3.xml><?xml version="1.0" encoding="utf-8"?>
+<w:ftr xmlns:wpc="http://schemas.microsoft.com/office/word/2010/wordprocessingCanvas" xmlns:cx="http://schemas.microsoft.com/office/drawing/2014/chartex" xmlns:cx1="http://schemas.microsoft.com/office/drawing/2015/9/8/chartex" xmlns:cx2="http://schemas.microsoft.com/office/drawing/2015/10/21/chartex" xmlns:cx3="http://schemas.microsoft.com/office/drawing/2016/5/9/chartex" xmlns:cx4="http://schemas.microsoft.com/office/drawing/2016/5/10/chartex" xmlns:cx5="http://schemas.microsoft.com/office/drawing/2016/5/11/chartex" xmlns:cx6="http://schemas.microsoft.com/office/drawing/2016/5/12/chartex" xmlns:cx7="http://schemas.microsoft.com/office/drawing/2016/5/13/chartex" xmlns:cx8="http://schemas.microsoft.com/office/drawing/2016/5/14/chartex" xmlns:mc="http://schemas.openxmlformats.org/markup-compatibility/2006" xmlns:aink="http://schemas.microsoft.com/office/drawing/2016/ink" xmlns:am3d="http://schemas.microsoft.com/office/drawing/2017/model3d" xmlns:o="urn:schemas-microsoft-com:office:office" xmlns:r="http://schemas.openxmlformats.org/officeDocument/2006/relationships" xmlns:m="http://schemas.openxmlformats.org/officeDocument/2006/math" xmlns:v="urn:schemas-microsoft-com:vml" xmlns:wp14="http://schemas.microsoft.com/office/word/2010/wordprocessingDrawing" xmlns:wp="http://schemas.openxmlformats.org/drawingml/2006/wordprocessingDrawing" xmlns:w10="urn:schemas-microsoft-com:office:word" xmlns:w="http://schemas.openxmlformats.org/wordprocessingml/2006/main" xmlns:w14="http://schemas.microsoft.com/office/word/2010/wordml" xmlns:w15="http://schemas.microsoft.com/office/word/2012/wordml" xmlns:w16cex="http://schemas.microsoft.com/office/word/2018/wordml/cex" xmlns:w16cid="http://schemas.microsoft.com/office/word/2016/wordml/cid" xmlns:w16="http://schemas.microsoft.com/office/word/2018/wordml" xmlns:w16sdtdh="http://schemas.microsoft.com/office/word/2020/wordml/sdtdatahash" xmlns:w16se="http://schemas.microsoft.com/office/word/2015/wordml/symex" xmlns:wpg="http://schemas.microsoft.com/office/word/2010/wordprocessingGroup" xmlns:wpi="http://schemas.microsoft.com/office/word/2010/wordprocessingInk" xmlns:wne="http://schemas.microsoft.com/office/word/2006/wordml" xmlns:wps="http://schemas.microsoft.com/office/word/2010/wordprocessingShape" mc:Ignorable="w14 w15 w16se w16cid w16 w16cex w16sdtdh wp14">
+  <w:p>
+    <w:pPr>
+      <w:pStyle w:val="Fuzeile"/>
+    </w:pPr>
+  </w:p>
+</w:ftr>
+</file>
+
+<file path=word/footnotes.xml><?xml version="1.0" encoding="utf-8"?>
+<w:footnotes xmlns:wpc="http://schemas.microsoft.com/office/word/2010/wordprocessingCanvas" xmlns:cx="http://schemas.microsoft.com/office/drawing/2014/chartex" xmlns:cx1="http://schemas.microsoft.com/office/drawing/2015/9/8/chartex" xmlns:cx2="http://schemas.microsoft.com/office/drawing/2015/10/21/chartex" xmlns:cx3="http://schemas.microsoft.com/office/drawing/2016/5/9/chartex" xmlns:cx4="http://schemas.microsoft.com/office/drawing/2016/5/10/chartex" xmlns:cx5="http://schemas.microsoft.com/office/drawing/2016/5/11/chartex" xmlns:cx6="http://schemas.microsoft.com/office/drawing/2016/5/12/chartex" xmlns:cx7="http://schemas.microsoft.com/office/drawing/2016/5/13/chartex" xmlns:cx8="http://schemas.microsoft.com/office/drawing/2016/5/14/chartex" xmlns:mc="http://schemas.openxmlformats.org/markup-compatibility/2006" xmlns:aink="http://schemas.microsoft.com/office/drawing/2016/ink" xmlns:am3d="http://schemas.microsoft.com/office/drawing/2017/model3d" xmlns:o="urn:schemas-microsoft-com:office:office" xmlns:r="http://schemas.openxmlformats.org/officeDocument/2006/relationships" xmlns:m="http://schemas.openxmlformats.org/officeDocument/2006/math" xmlns:v="urn:schemas-microsoft-com:vml" xmlns:wp14="http://schemas.microsoft.com/office/word/2010/wordprocessingDrawing" xmlns:wp="http://schemas.openxmlformats.org/drawingml/2006/wordprocessingDrawing" xmlns:w10="urn:schemas-microsoft-com:office:word" xmlns:w="http://schemas.openxmlformats.org/wordprocessingml/2006/main" xmlns:w14="http://schemas.microsoft.com/office/word/2010/wordml" xmlns:w15="http://schemas.microsoft.com/office/word/2012/wordml" xmlns:w16cex="http://schemas.microsoft.com/office/word/2018/wordml/cex" xmlns:w16cid="http://schemas.microsoft.com/office/word/2016/wordml/cid" xmlns:w16="http://schemas.microsoft.com/office/word/2018/wordml" xmlns:w16sdtdh="http://schemas.microsoft.com/office/word/2020/wordml/sdtdatahash" xmlns:w16se="http://schemas.microsoft.com/office/word/2015/wordml/symex" xmlns:wpg="http://schemas.microsoft.com/office/word/2010/wordprocessingGroup" xmlns:wpi="http://schemas.microsoft.com/office/word/2010/wordprocessingInk" xmlns:wne="http://schemas.microsoft.com/office/word/2006/wordml" xmlns:wps="http://schemas.microsoft.com/office/word/2010/wordprocessingShape" mc:Ignorable="w14 w15 w16se w16cid w16 w16cex w16sdtdh wp14">
+  <w:footnote w:type="separator" w:id="-1">
+    <w:p>
+      <w:pPr>
+        <w:spacing w:after="0" w:line="240" w:lineRule="auto"/>
+      </w:pPr>
+      <w:r>
+        <w:separator/>
+      </w:r>
+    </w:p>
+  </w:footnote>
+  <w:footnote w:type="continuationSeparator" w:id="0">
+    <w:p>
+      <w:pPr>
+        <w:spacing w:after="0" w:line="240" w:lineRule="auto"/>
+      </w:pPr>
+      <w:r>
+        <w:continuationSeparator/>
+      </w:r>
+    </w:p>
+  </w:footnote>
+</w:footnotes>
+</file>
+
+<file path=word/header1.xml><?xml version="1.0" encoding="utf-8"?>
+<w:hdr xmlns:wpc="http://schemas.microsoft.com/office/word/2010/wordprocessingCanvas" xmlns:cx="http://schemas.microsoft.com/office/drawing/2014/chartex" xmlns:cx1="http://schemas.microsoft.com/office/drawing/2015/9/8/chartex" xmlns:cx2="http://schemas.microsoft.com/office/drawing/2015/10/21/chartex" xmlns:cx3="http://schemas.microsoft.com/office/drawing/2016/5/9/chartex" xmlns:cx4="http://schemas.microsoft.com/office/drawing/2016/5/10/chartex" xmlns:cx5="http://schemas.microsoft.com/office/drawing/2016/5/11/chartex" xmlns:cx6="http://schemas.microsoft.com/office/drawing/2016/5/12/chartex" xmlns:cx7="http://schemas.microsoft.com/office/drawing/2016/5/13/chartex" xmlns:cx8="http://schemas.microsoft.com/office/drawing/2016/5/14/chartex" xmlns:mc="http://schemas.openxmlformats.org/markup-compatibility/2006" xmlns:aink="http://schemas.microsoft.com/office/drawing/2016/ink" xmlns:am3d="http://schemas.microsoft.com/office/drawing/2017/model3d" xmlns:o="urn:schemas-microsoft-com:office:office" xmlns:r="http://schemas.openxmlformats.org/officeDocument/2006/relationships" xmlns:m="http://schemas.openxmlformats.org/officeDocument/2006/math" xmlns:v="urn:schemas-microsoft-com:vml" xmlns:wp14="http://schemas.microsoft.com/office/word/2010/wordprocessingDrawing" xmlns:wp="http://schemas.openxmlformats.org/drawingml/2006/wordprocessingDrawing" xmlns:w10="urn:schemas-microsoft-com:office:word" xmlns:w="http://schemas.openxmlformats.org/wordprocessingml/2006/main" xmlns:w14="http://schemas.microsoft.com/office/word/2010/wordml" xmlns:w15="http://schemas.microsoft.com/office/word/2012/wordml" xmlns:w16cex="http://schemas.microsoft.com/office/word/2018/wordml/cex" xmlns:w16cid="http://schemas.microsoft.com/office/word/2016/wordml/cid" xmlns:w16="http://schemas.microsoft.com/office/word/2018/wordml" xmlns:w16sdtdh="http://schemas.microsoft.com/office/word/2020/wordml/sdtdatahash" xmlns:w16se="http://schemas.microsoft.com/office/word/2015/wordml/symex" xmlns:wpg="http://schemas.microsoft.com/office/word/2010/wordprocessingGroup" xmlns:wpi="http://schemas.microsoft.com/office/word/2010/wordprocessingInk" xmlns:wne="http://schemas.microsoft.com/office/word/2006/wordml" xmlns:wps="http://schemas.microsoft.com/office/word/2010/wordprocessingShape" mc:Ignorable="w14 w15 w16se w16cid w16 w16cex w16sdtdh wp14">
+  <w:p>
+    <w:pPr>
+      <w:pStyle w:val="Kopfzeile"/>
+    </w:pPr>
+  </w:p>
+</w:hdr>
+</file>
+
+<file path=word/header2.xml><?xml version="1.0" encoding="utf-8"?>
+<w:hdr xmlns:wpc="http://schemas.microsoft.com/office/word/2010/wordprocessingCanvas" xmlns:cx="http://schemas.microsoft.com/office/drawing/2014/chartex" xmlns:cx1="http://schemas.microsoft.com/office/drawing/2015/9/8/chartex" xmlns:cx2="http://schemas.microsoft.com/office/drawing/2015/10/21/chartex" xmlns:cx3="http://schemas.microsoft.com/office/drawing/2016/5/9/chartex" xmlns:cx4="http://schemas.microsoft.com/office/drawing/2016/5/10/chartex" xmlns:cx5="http://schemas.microsoft.com/office/drawing/2016/5/11/chartex" xmlns:cx6="http://schemas.microsoft.com/office/drawing/2016/5/12/chartex" xmlns:cx7="http://schemas.microsoft.com/office/drawing/2016/5/13/chartex" xmlns:cx8="http://schemas.microsoft.com/office/drawing/2016/5/14/chartex" xmlns:mc="http://schemas.openxmlformats.org/markup-compatibility/2006" xmlns:aink="http://schemas.microsoft.com/office/drawing/2016/ink" xmlns:am3d="http://schemas.microsoft.com/office/drawing/2017/model3d" xmlns:o="urn:schemas-microsoft-com:office:office" xmlns:r="http://schemas.openxmlformats.org/officeDocument/2006/relationships" xmlns:m="http://schemas.openxmlformats.org/officeDocument/2006/math" xmlns:v="urn:schemas-microsoft-com:vml" xmlns:wp14="http://schemas.microsoft.com/office/word/2010/wordprocessingDrawing" xmlns:wp="http://schemas.openxmlformats.org/drawingml/2006/wordprocessingDrawing" xmlns:w10="urn:schemas-microsoft-com:office:word" xmlns:w="http://schemas.openxmlformats.org/wordprocessingml/2006/main" xmlns:w14="http://schemas.microsoft.com/office/word/2010/wordml" xmlns:w15="http://schemas.microsoft.com/office/word/2012/wordml" xmlns:w16cex="http://schemas.microsoft.com/office/word/2018/wordml/cex" xmlns:w16cid="http://schemas.microsoft.com/office/word/2016/wordml/cid" xmlns:w16="http://schemas.microsoft.com/office/word/2018/wordml" xmlns:w16sdtdh="http://schemas.microsoft.com/office/word/2020/wordml/sdtdatahash" xmlns:w16se="http://schemas.microsoft.com/office/word/2015/wordml/symex" xmlns:wpg="http://schemas.microsoft.com/office/word/2010/wordprocessingGroup" xmlns:wpi="http://schemas.microsoft.com/office/word/2010/wordprocessingInk" xmlns:wne="http://schemas.microsoft.com/office/word/2006/wordml" xmlns:wps="http://schemas.microsoft.com/office/word/2010/wordprocessingShape" mc:Ignorable="w14 w15 w16se w16cid w16 w16cex w16sdtdh wp14">
+  <w:p>
+    <w:pPr>
+      <w:pStyle w:val="Kopfzeile"/>
+    </w:pPr>
+    <w:r>
+      <w:t>Jakov David Wallbrecher</w:t>
+    </w:r>
+    <w:r>
+      <w:ptab w:relativeTo="margin" w:alignment="center" w:leader="none"/>
+    </w:r>
+    <w:r>
+      <w:fldChar w:fldCharType="begin"/>
+    </w:r>
+    <w:r>
+      <w:instrText>PAGE   \* MERGEFORMAT</w:instrText>
+    </w:r>
+    <w:r>
+      <w:fldChar w:fldCharType="separate"/>
+    </w:r>
+    <w:r>
+      <w:t>1</w:t>
+    </w:r>
+    <w:r>
+      <w:fldChar w:fldCharType="end"/>
+    </w:r>
+    <w:r>
+      <w:ptab w:relativeTo="margin" w:alignment="right" w:leader="none"/>
+    </w:r>
+    <w:r>
+      <w:t>59075</w:t>
+    </w:r>
+  </w:p>
+</w:hdr>
+</file>
+
+<file path=word/header3.xml><?xml version="1.0" encoding="utf-8"?>
+<w:hdr xmlns:wpc="http://schemas.microsoft.com/office/word/2010/wordprocessingCanvas" xmlns:cx="http://schemas.microsoft.com/office/drawing/2014/chartex" xmlns:cx1="http://schemas.microsoft.com/office/drawing/2015/9/8/chartex" xmlns:cx2="http://schemas.microsoft.com/office/drawing/2015/10/21/chartex" xmlns:cx3="http://schemas.microsoft.com/office/drawing/2016/5/9/chartex" xmlns:cx4="http://schemas.microsoft.com/office/drawing/2016/5/10/chartex" xmlns:cx5="http://schemas.microsoft.com/office/drawing/2016/5/11/chartex" xmlns:cx6="http://schemas.microsoft.com/office/drawing/2016/5/12/chartex" xmlns:cx7="http://schemas.microsoft.com/office/drawing/2016/5/13/chartex" xmlns:cx8="http://schemas.microsoft.com/office/drawing/2016/5/14/chartex" xmlns:mc="http://schemas.openxmlformats.org/markup-compatibility/2006" xmlns:aink="http://schemas.microsoft.com/office/drawing/2016/ink" xmlns:am3d="http://schemas.microsoft.com/office/drawing/2017/model3d" xmlns:o="urn:schemas-microsoft-com:office:office" xmlns:r="http://schemas.openxmlformats.org/officeDocument/2006/relationships" xmlns:m="http://schemas.openxmlformats.org/officeDocument/2006/math" xmlns:v="urn:schemas-microsoft-com:vml" xmlns:wp14="http://schemas.microsoft.com/office/word/2010/wordprocessingDrawing" xmlns:wp="http://schemas.openxmlformats.org/drawingml/2006/wordprocessingDrawing" xmlns:w10="urn:schemas-microsoft-com:office:word" xmlns:w="http://schemas.openxmlformats.org/wordprocessingml/2006/main" xmlns:w14="http://schemas.microsoft.com/office/word/2010/wordml" xmlns:w15="http://schemas.microsoft.com/office/word/2012/wordml" xmlns:w16cex="http://schemas.microsoft.com/office/word/2018/wordml/cex" xmlns:w16cid="http://schemas.microsoft.com/office/word/2016/wordml/cid" xmlns:w16="http://schemas.microsoft.com/office/word/2018/wordml" xmlns:w16sdtdh="http://schemas.microsoft.com/office/word/2020/wordml/sdtdatahash" xmlns:w16se="http://schemas.microsoft.com/office/word/2015/wordml/symex" xmlns:wpg="http://schemas.microsoft.com/office/word/2010/wordprocessingGroup" xmlns:wpi="http://schemas.microsoft.com/office/word/2010/wordprocessingInk" xmlns:wne="http://schemas.microsoft.com/office/word/2006/wordml" xmlns:wps="http://schemas.microsoft.com/office/word/2010/wordprocessingShape" mc:Ignorable="w14 w15 w16se w16cid w16 w16cex w16sdtdh wp14">
+  <w:p>
+    <w:pPr>
+      <w:pStyle w:val="Kopfzeile"/>
+    </w:pPr>
+  </w:p>
+</w:hdr>
 </file>
 
 <file path=word/numbering.xml><?xml version="1.0" encoding="utf-8"?>
@@ -12561,6 +12289,68 @@
       <w:sz w:val="19"/>
     </w:rPr>
   </w:style>
+  <w:style w:type="paragraph" w:styleId="Kopfzeile">
+    <w:name w:val="header"/>
+    <w:basedOn w:val="Standard"/>
+    <w:link w:val="KopfzeileZchn"/>
+    <w:uiPriority w:val="99"/>
+    <w:unhideWhenUsed/>
+    <w:rsid w:val="004D6DB9"/>
+    <w:pPr>
+      <w:tabs>
+        <w:tab w:val="center" w:pos="4536"/>
+        <w:tab w:val="right" w:pos="9072"/>
+      </w:tabs>
+      <w:spacing w:after="0" w:line="240" w:lineRule="auto"/>
+    </w:pPr>
+  </w:style>
+  <w:style w:type="character" w:customStyle="1" w:styleId="KopfzeileZchn">
+    <w:name w:val="Kopfzeile Zchn"/>
+    <w:basedOn w:val="Absatz-Standardschriftart"/>
+    <w:link w:val="Kopfzeile"/>
+    <w:uiPriority w:val="99"/>
+    <w:rsid w:val="004D6DB9"/>
+    <w:rPr>
+      <w:rFonts w:ascii="Crimson Text" w:hAnsi="Crimson Text"/>
+      <w:sz w:val="24"/>
+    </w:rPr>
+  </w:style>
+  <w:style w:type="paragraph" w:styleId="Fuzeile">
+    <w:name w:val="footer"/>
+    <w:basedOn w:val="Standard"/>
+    <w:link w:val="FuzeileZchn"/>
+    <w:uiPriority w:val="99"/>
+    <w:unhideWhenUsed/>
+    <w:rsid w:val="004D6DB9"/>
+    <w:pPr>
+      <w:tabs>
+        <w:tab w:val="center" w:pos="4536"/>
+        <w:tab w:val="right" w:pos="9072"/>
+      </w:tabs>
+      <w:spacing w:after="0" w:line="240" w:lineRule="auto"/>
+    </w:pPr>
+  </w:style>
+  <w:style w:type="character" w:customStyle="1" w:styleId="FuzeileZchn">
+    <w:name w:val="Fußzeile Zchn"/>
+    <w:basedOn w:val="Absatz-Standardschriftart"/>
+    <w:link w:val="Fuzeile"/>
+    <w:uiPriority w:val="99"/>
+    <w:rsid w:val="004D6DB9"/>
+    <w:rPr>
+      <w:rFonts w:ascii="Crimson Text" w:hAnsi="Crimson Text"/>
+      <w:sz w:val="24"/>
+    </w:rPr>
+  </w:style>
+  <w:style w:type="character" w:styleId="Platzhaltertext">
+    <w:name w:val="Placeholder Text"/>
+    <w:basedOn w:val="Absatz-Standardschriftart"/>
+    <w:uiPriority w:val="99"/>
+    <w:semiHidden/>
+    <w:rsid w:val="005B0E60"/>
+    <w:rPr>
+      <w:color w:val="808080"/>
+    </w:rPr>
+  </w:style>
 </w:styles>
 </file>
 

</xml_diff>